<commit_message>
La liste affiche normalement les memes resultats avec un temps correct sur un graphe peu dense par contre, vais devoir installer ubuntu pour tater les regex je crois :(
</commit_message>
<xml_diff>
--- a/doc/description.docx
+++ b/doc/description.docx
@@ -431,7 +431,7 @@
         </w:rPr>
         <w:lastRenderedPageBreak/>
         <w:pict>
-          <v:shape id="_x0000_s1073" type="#_x0000_t32" style="position:absolute;margin-left:89.9pt;margin-top:128.15pt;width:19.25pt;height:105.85pt;z-index:251683840" o:connectortype="straight">
+          <v:shape id="_x0000_s1073" type="#_x0000_t32" style="position:absolute;margin-left:215.5pt;margin-top:129.85pt;width:34.3pt;height:103.2pt;z-index:251683840" o:connectortype="straight">
             <v:stroke endarrow="block"/>
           </v:shape>
         </w:pict>
@@ -442,7 +442,7 @@
           <w:lang w:eastAsia="ja-JP"/>
         </w:rPr>
         <w:pict>
-          <v:shape id="_x0000_s1075" type="#_x0000_t32" style="position:absolute;margin-left:232.2pt;margin-top:128.15pt;width:118.05pt;height:228.55pt;flip:x;z-index:251685888" o:connectortype="straight">
+          <v:shape id="_x0000_s1075" type="#_x0000_t32" style="position:absolute;margin-left:281.4pt;margin-top:129.85pt;width:163.25pt;height:250.5pt;flip:x;z-index:251685888" o:connectortype="straight">
             <v:stroke endarrow="block"/>
           </v:shape>
         </w:pict>
@@ -453,8 +453,152 @@
           <w:lang w:eastAsia="ja-JP"/>
         </w:rPr>
         <w:pict>
-          <v:shape id="_x0000_s1074" type="#_x0000_t32" style="position:absolute;margin-left:144.35pt;margin-top:304.05pt;width:52.7pt;height:52.65pt;z-index:251684864" o:connectortype="straight">
+          <v:shape id="_x0000_s1088" type="#_x0000_t32" style="position:absolute;margin-left:63.9pt;margin-top:128.15pt;width:46.05pt;height:104pt;z-index:251698176" o:connectortype="straight">
             <v:stroke endarrow="block"/>
+          </v:shape>
+        </w:pict>
+      </w:r>
+      <w:r>
+        <w:rPr>
+          <w:noProof/>
+          <w:lang w:eastAsia="ja-JP"/>
+        </w:rPr>
+        <w:pict>
+          <v:shapetype id="_x0000_t202" coordsize="21600,21600" o:spt="202" path="m,l,21600r21600,l21600,xe">
+            <v:stroke joinstyle="miter"/>
+            <v:path gradientshapeok="t" o:connecttype="rect"/>
+          </v:shapetype>
+          <v:shape id="_x0000_s1087" type="#_x0000_t202" style="position:absolute;margin-left:5.85pt;margin-top:96.15pt;width:95.75pt;height:32pt;z-index:251697152;mso-height-percent:200;mso-height-percent:200;mso-width-relative:margin;mso-height-relative:margin">
+            <v:textbox style="mso-fit-shape-to-text:t">
+              <w:txbxContent>
+                <w:p>
+                  <w:r>
+                    <w:t>Compte Facebook</w:t>
+                  </w:r>
+                </w:p>
+              </w:txbxContent>
+            </v:textbox>
+          </v:shape>
+        </w:pict>
+      </w:r>
+      <w:r>
+        <w:rPr>
+          <w:noProof/>
+          <w:lang w:eastAsia="ja-JP"/>
+        </w:rPr>
+        <w:pict>
+          <v:shape id="_x0000_s1067" type="#_x0000_t202" style="position:absolute;margin-left:133.35pt;margin-top:97.05pt;width:130.5pt;height:32pt;z-index:251675648;mso-height-percent:200;mso-height-percent:200;mso-width-relative:margin;mso-height-relative:margin">
+            <v:textbox style="mso-fit-shape-to-text:t">
+              <w:txbxContent>
+                <w:p>
+                  <w:r>
+                    <w:t>Fichier de nom avec leur id</w:t>
+                  </w:r>
+                </w:p>
+              </w:txbxContent>
+            </v:textbox>
+          </v:shape>
+        </w:pict>
+      </w:r>
+      <w:r>
+        <w:rPr>
+          <w:noProof/>
+          <w:lang w:eastAsia="ja-JP"/>
+        </w:rPr>
+        <w:pict>
+          <v:shape id="_x0000_s1089" type="#_x0000_t32" style="position:absolute;margin-left:133pt;margin-top:128.15pt;width:42.7pt;height:104pt;flip:y;z-index:251699200" o:connectortype="straight">
+            <v:stroke endarrow="block"/>
+          </v:shape>
+        </w:pict>
+      </w:r>
+      <w:r>
+        <w:rPr>
+          <w:noProof/>
+          <w:lang w:eastAsia="ja-JP"/>
+        </w:rPr>
+        <w:pict>
+          <v:shape id="_x0000_s1091" type="#_x0000_t202" style="position:absolute;margin-left:101.6pt;margin-top:232.15pt;width:74.1pt;height:61.8pt;z-index:251701248;mso-width-relative:margin;mso-height-relative:margin">
+            <v:textbox style="mso-next-textbox:#_x0000_s1091">
+              <w:txbxContent>
+                <w:p>
+                  <w:r>
+                    <w:t>Recupere les donnees Facebook</w:t>
+                  </w:r>
+                </w:p>
+              </w:txbxContent>
+            </v:textbox>
+          </v:shape>
+        </w:pict>
+      </w:r>
+      <w:r>
+        <w:rPr>
+          <w:noProof/>
+          <w:lang w:eastAsia="ja-JP"/>
+        </w:rPr>
+        <w:pict>
+          <v:shape id="_x0000_s1092" type="#_x0000_t202" style="position:absolute;margin-left:228.35pt;margin-top:233.05pt;width:74.1pt;height:61.8pt;z-index:251702272;mso-width-relative:margin;mso-height-relative:margin">
+            <v:textbox style="mso-next-textbox:#_x0000_s1092">
+              <w:txbxContent>
+                <w:p>
+                  <w:r>
+                    <w:t>Cree un fichier de donnees standard</w:t>
+                  </w:r>
+                </w:p>
+              </w:txbxContent>
+            </v:textbox>
+          </v:shape>
+        </w:pict>
+      </w:r>
+      <w:r>
+        <w:rPr>
+          <w:noProof/>
+          <w:lang w:eastAsia="ja-JP"/>
+        </w:rPr>
+        <w:pict>
+          <v:shape id="_x0000_s1069" type="#_x0000_t202" style="position:absolute;margin-left:85.8pt;margin-top:200.4pt;width:230.15pt;height:104.35pt;z-index:251677696;mso-width-relative:margin;mso-height-relative:margin">
+            <v:textbox>
+              <w:txbxContent>
+                <w:p>
+                  <w:pPr>
+                    <w:jc w:val="center"/>
+                  </w:pPr>
+                  <w:r>
+                    <w:t>Generator :</w:t>
+                  </w:r>
+                </w:p>
+                <w:p/>
+              </w:txbxContent>
+            </v:textbox>
+          </v:shape>
+        </w:pict>
+      </w:r>
+      <w:r>
+        <w:rPr>
+          <w:noProof/>
+          <w:lang w:eastAsia="ja-JP"/>
+        </w:rPr>
+        <w:pict>
+          <v:shape id="_x0000_s1074" type="#_x0000_t32" style="position:absolute;margin-left:263.25pt;margin-top:128.15pt;width:63.8pt;height:104pt;flip:y;z-index:251684864" o:connectortype="straight">
+            <v:stroke endarrow="block"/>
+          </v:shape>
+        </w:pict>
+      </w:r>
+      <w:r>
+        <w:rPr>
+          <w:noProof/>
+          <w:lang w:eastAsia="ja-JP"/>
+        </w:rPr>
+        <w:pict>
+          <v:shape id="_x0000_s1068" type="#_x0000_t202" style="position:absolute;margin-left:307.55pt;margin-top:96.15pt;width:166.8pt;height:32pt;z-index:251676672;mso-height-percent:200;mso-height-percent:200;mso-width-relative:margin;mso-height-relative:margin">
+            <v:textbox style="mso-fit-shape-to-text:t">
+              <w:txbxContent>
+                <w:p>
+                  <w:r>
+                    <w:t>Fichier d’entrée au format standard</w:t>
+                  </w:r>
+                </w:p>
+              </w:txbxContent>
+            </v:textbox>
           </v:shape>
         </w:pict>
       </w:r>
@@ -486,35 +630,6 @@
           <w:lang w:eastAsia="ja-JP"/>
         </w:rPr>
         <w:pict>
-          <v:shapetype id="_x0000_t202" coordsize="21600,21600" o:spt="202" path="m,l,21600r21600,l21600,xe">
-            <v:stroke joinstyle="miter"/>
-            <v:path gradientshapeok="t" o:connecttype="rect"/>
-          </v:shapetype>
-          <v:shape id="_x0000_s1082" type="#_x0000_t202" style="position:absolute;margin-left:190.2pt;margin-top:357.1pt;width:48.7pt;height:22.45pt;z-index:251694080;mso-width-relative:margin;mso-height-relative:margin">
-            <v:textbox>
-              <w:txbxContent>
-                <w:p>
-                  <w:pPr>
-                    <w:jc w:val="center"/>
-                  </w:pPr>
-                  <w:r>
-                    <w:t>OU</w:t>
-                  </w:r>
-                  <w:r>
-                    <w:t xml:space="preserve"> (1)</w:t>
-                  </w:r>
-                </w:p>
-              </w:txbxContent>
-            </v:textbox>
-          </v:shape>
-        </w:pict>
-      </w:r>
-      <w:r>
-        <w:rPr>
-          <w:noProof/>
-          <w:lang w:eastAsia="ja-JP"/>
-        </w:rPr>
-        <w:pict>
           <v:shape id="_x0000_s1084" type="#_x0000_t202" style="position:absolute;margin-left:190.2pt;margin-top:435.6pt;width:48.7pt;height:22.45pt;z-index:251695104;mso-width-relative:margin;mso-height-relative:margin">
             <v:textbox>
               <w:txbxContent>
@@ -523,7 +638,7 @@
                     <w:jc w:val="center"/>
                   </w:pPr>
                   <w:r>
-                    <w:t>OU (2)</w:t>
+                    <w:t>OU (1)</w:t>
                   </w:r>
                 </w:p>
               </w:txbxContent>
@@ -590,8 +705,14 @@
             <v:textbox style="mso-fit-shape-to-text:t">
               <w:txbxContent>
                 <w:p>
+                  <w:pPr>
+                    <w:jc w:val="center"/>
+                  </w:pPr>
                   <w:r>
-                    <w:t>UserData :</w:t>
+                    <w:t>Graph</w:t>
+                  </w:r>
+                  <w:r>
+                    <w:t> :</w:t>
                   </w:r>
                 </w:p>
                 <w:p>
@@ -614,8 +735,14 @@
             <v:textbox style="mso-fit-shape-to-text:t">
               <w:txbxContent>
                 <w:p>
+                  <w:pPr>
+                    <w:jc w:val="center"/>
+                  </w:pPr>
                   <w:r>
-                    <w:t>MatAdj :</w:t>
+                    <w:t>AdjMat</w:t>
+                  </w:r>
+                  <w:r>
+                    <w:t> :</w:t>
                   </w:r>
                 </w:p>
                 <w:p>
@@ -638,8 +765,14 @@
             <v:textbox style="mso-fit-shape-to-text:t">
               <w:txbxContent>
                 <w:p>
+                  <w:pPr>
+                    <w:jc w:val="center"/>
+                  </w:pPr>
                   <w:r>
-                    <w:t>LscAdj :</w:t>
+                    <w:t>AdjList</w:t>
+                  </w:r>
+                  <w:r>
+                    <w:t> :</w:t>
                   </w:r>
                 </w:p>
                 <w:p>
@@ -653,68 +786,6 @@
         </w:pict>
       </w:r>
       <w:r>
-        <w:rPr>
-          <w:noProof/>
-          <w:lang w:eastAsia="ja-JP"/>
-        </w:rPr>
-        <w:pict>
-          <v:shape id="_x0000_s1069" type="#_x0000_t202" style="position:absolute;margin-left:56.8pt;margin-top:233.6pt;width:166.2pt;height:70.05pt;z-index:251677696;mso-height-percent:200;mso-height-percent:200;mso-width-relative:margin;mso-height-relative:margin">
-            <v:textbox style="mso-fit-shape-to-text:t">
-              <w:txbxContent>
-                <w:p>
-                  <w:r>
-                    <w:t>Generator :</w:t>
-                  </w:r>
-                </w:p>
-                <w:p>
-                  <w:r>
-                    <w:t>Génère un fichier d’entrée au format standard</w:t>
-                  </w:r>
-                </w:p>
-              </w:txbxContent>
-            </v:textbox>
-          </v:shape>
-        </w:pict>
-      </w:r>
-      <w:r>
-        <w:rPr>
-          <w:noProof/>
-          <w:lang w:eastAsia="ja-JP"/>
-        </w:rPr>
-        <w:pict>
-          <v:shape id="_x0000_s1068" type="#_x0000_t202" style="position:absolute;margin-left:250.45pt;margin-top:95.75pt;width:166.8pt;height:32pt;z-index:251676672;mso-height-percent:200;mso-height-percent:200;mso-width-relative:margin;mso-height-relative:margin">
-            <v:textbox style="mso-fit-shape-to-text:t">
-              <w:txbxContent>
-                <w:p>
-                  <w:r>
-                    <w:t>Fichier d’entrée au format standard</w:t>
-                  </w:r>
-                </w:p>
-              </w:txbxContent>
-            </v:textbox>
-          </v:shape>
-        </w:pict>
-      </w:r>
-      <w:r>
-        <w:rPr>
-          <w:noProof/>
-          <w:lang w:eastAsia="ja-JP"/>
-        </w:rPr>
-        <w:pict>
-          <v:shape id="_x0000_s1067" type="#_x0000_t202" style="position:absolute;margin-left:21.75pt;margin-top:95.3pt;width:130.5pt;height:32pt;z-index:251675648;mso-height-percent:200;mso-height-percent:200;mso-width-relative:margin;mso-height-relative:margin">
-            <v:textbox style="mso-fit-shape-to-text:t">
-              <w:txbxContent>
-                <w:p>
-                  <w:r>
-                    <w:t>Fichier de nom avec leur id</w:t>
-                  </w:r>
-                </w:p>
-              </w:txbxContent>
-            </v:textbox>
-          </v:shape>
-        </w:pict>
-      </w:r>
-      <w:r>
         <w:br w:type="page"/>
       </w:r>
     </w:p>
@@ -728,18 +799,6 @@
       </w:pPr>
       <w:r>
         <w:lastRenderedPageBreak/>
-        <w:t>Choix de l’utilisateur</w:t>
-      </w:r>
-    </w:p>
-    <w:p>
-      <w:pPr>
-        <w:pStyle w:val="Paragraphedeliste"/>
-        <w:numPr>
-          <w:ilvl w:val="0"/>
-          <w:numId w:val="22"/>
-        </w:numPr>
-      </w:pPr>
-      <w:r>
         <w:t>Choix selon des critères précis</w:t>
       </w:r>
       <w:r>
@@ -756,7 +815,7 @@
     </w:p>
     <w:p>
       <w:r>
-        <w:t>UserData</w:t>
+        <w:t>Graph</w:t>
       </w:r>
       <w:r>
         <w:t> :</w:t>
@@ -792,11 +851,7 @@
         <w:t>Interface de générateur</w:t>
       </w:r>
     </w:p>
-    <w:p>
-      <w:r>
-        <w:t>Choix des rates par l’utilisateur</w:t>
-      </w:r>
-    </w:p>
+    <w:p/>
     <w:sectPr>
       <w:headerReference w:type="default" r:id="rId9"/>
       <w:footerReference w:type="default" r:id="rId10"/>
@@ -959,7 +1014,7 @@
                     <w:sz w:val="24"/>
                     <w:szCs w:val="24"/>
                   </w:rPr>
-                  <w:t>3</w:t>
+                  <w:t>2</w:t>
                 </w:r>
                 <w:r>
                   <w:rPr>
@@ -4930,6 +4985,7 @@
     <w:rsidRoot w:val="00356828"/>
     <w:rsid w:val="00356828"/>
     <w:rsid w:val="00393721"/>
+    <w:rsid w:val="004C351A"/>
     <w:rsid w:val="005E06A8"/>
     <w:rsid w:val="005E0AFA"/>
     <w:rsid w:val="0074447B"/>
@@ -5291,6 +5347,14 @@
   <w:style w:type="paragraph" w:customStyle="1" w:styleId="A4DFB275520245B6AB7325598E479D3F">
     <w:name w:val="A4DFB275520245B6AB7325598E479D3F"/>
     <w:rsid w:val="00D05570"/>
+  </w:style>
+  <w:style w:type="paragraph" w:customStyle="1" w:styleId="1640EC9DA53545E3925B1211CE1610B8">
+    <w:name w:val="1640EC9DA53545E3925B1211CE1610B8"/>
+    <w:rsid w:val="004C351A"/>
+  </w:style>
+  <w:style w:type="paragraph" w:customStyle="1" w:styleId="CA04D8002E2C479CA22D10498E0FD2DF">
+    <w:name w:val="CA04D8002E2C479CA22D10498E0FD2DF"/>
+    <w:rsid w:val="004C351A"/>
   </w:style>
 </w:styles>
 </file>
@@ -5608,7 +5672,7 @@
 </file>
 
 <file path=customXml/itemProps2.xml><?xml version="1.0" encoding="utf-8"?>
-<ds:datastoreItem xmlns:ds="http://schemas.openxmlformats.org/officeDocument/2006/customXml" ds:itemID="{64E76EE7-DBFD-4320-9CC0-0C06998AD591}">
+<ds:datastoreItem xmlns:ds="http://schemas.openxmlformats.org/officeDocument/2006/customXml" ds:itemID="{9189D936-85E9-49B4-8EFE-055E06DDA21F}">
   <ds:schemaRefs>
     <ds:schemaRef ds:uri="http://schemas.openxmlformats.org/officeDocument/2006/bibliography"/>
   </ds:schemaRefs>

</xml_diff>

<commit_message>
Je sais pas trop si c'est ça qu'il faut mettre dedans, mais bon...
</commit_message>
<xml_diff>
--- a/doc/description.docx
+++ b/doc/description.docx
@@ -9,7 +9,7 @@
       <w:r>
         <w:rPr>
           <w:noProof/>
-          <w:lang w:eastAsia="fr-FR"/>
+          <w:lang w:eastAsia="ja-JP"/>
         </w:rPr>
         <w:drawing>
           <wp:anchor distT="0" distB="0" distL="114300" distR="114300" simplePos="0" relativeHeight="251704320" behindDoc="1" locked="0" layoutInCell="1" allowOverlap="1">
@@ -474,65 +474,667 @@
         <w:br w:type="page"/>
       </w:r>
     </w:p>
+    <w:sdt>
+      <w:sdtPr>
+        <w:rPr>
+          <w:sz w:val="40"/>
+          <w:szCs w:val="40"/>
+        </w:rPr>
+        <w:id w:val="13885041"/>
+        <w:docPartObj>
+          <w:docPartGallery w:val="Table of Contents"/>
+          <w:docPartUnique/>
+        </w:docPartObj>
+      </w:sdtPr>
+      <w:sdtEndPr>
+        <w:rPr>
+          <w:rFonts w:asciiTheme="minorHAnsi" w:eastAsiaTheme="minorEastAsia" w:hAnsiTheme="minorHAnsi" w:cstheme="minorBidi"/>
+          <w:b w:val="0"/>
+          <w:bCs w:val="0"/>
+          <w:color w:val="17365D" w:themeColor="text2" w:themeShade="BF"/>
+          <w:sz w:val="20"/>
+          <w:szCs w:val="20"/>
+        </w:rPr>
+      </w:sdtEndPr>
+      <w:sdtContent>
+        <w:p>
+          <w:pPr>
+            <w:pStyle w:val="En-ttedetabledesmatires"/>
+            <w:rPr>
+              <w:sz w:val="40"/>
+              <w:szCs w:val="40"/>
+            </w:rPr>
+          </w:pPr>
+          <w:r>
+            <w:rPr>
+              <w:sz w:val="40"/>
+              <w:szCs w:val="40"/>
+            </w:rPr>
+            <w:t>Sommaire</w:t>
+          </w:r>
+        </w:p>
+        <w:p>
+          <w:pPr>
+            <w:pStyle w:val="TM1"/>
+            <w:tabs>
+              <w:tab w:val="left" w:pos="400"/>
+              <w:tab w:val="right" w:leader="dot" w:pos="9062"/>
+            </w:tabs>
+            <w:rPr>
+              <w:noProof/>
+              <w:color w:val="auto"/>
+              <w:sz w:val="28"/>
+              <w:szCs w:val="28"/>
+              <w:lang w:eastAsia="ja-JP"/>
+            </w:rPr>
+          </w:pPr>
+          <w:r>
+            <w:rPr>
+              <w:sz w:val="28"/>
+              <w:szCs w:val="28"/>
+            </w:rPr>
+            <w:fldChar w:fldCharType="begin"/>
+          </w:r>
+          <w:r>
+            <w:rPr>
+              <w:sz w:val="28"/>
+              <w:szCs w:val="28"/>
+            </w:rPr>
+            <w:instrText xml:space="preserve"> TOC \o "1-3" \h \z \u </w:instrText>
+          </w:r>
+          <w:r>
+            <w:rPr>
+              <w:sz w:val="28"/>
+              <w:szCs w:val="28"/>
+            </w:rPr>
+            <w:fldChar w:fldCharType="separate"/>
+          </w:r>
+          <w:hyperlink w:anchor="_Toc262307863" w:history="1">
+            <w:r>
+              <w:rPr>
+                <w:rStyle w:val="Lienhypertexte"/>
+                <w:noProof/>
+                <w:sz w:val="28"/>
+                <w:szCs w:val="28"/>
+              </w:rPr>
+              <w:t>I.</w:t>
+            </w:r>
+            <w:r>
+              <w:rPr>
+                <w:noProof/>
+                <w:color w:val="auto"/>
+                <w:sz w:val="28"/>
+                <w:szCs w:val="28"/>
+                <w:lang w:eastAsia="ja-JP"/>
+              </w:rPr>
+              <w:tab/>
+            </w:r>
+            <w:r>
+              <w:rPr>
+                <w:rStyle w:val="Lienhypertexte"/>
+                <w:noProof/>
+                <w:sz w:val="28"/>
+                <w:szCs w:val="28"/>
+              </w:rPr>
+              <w:t>Schéma général</w:t>
+            </w:r>
+            <w:r>
+              <w:rPr>
+                <w:noProof/>
+                <w:webHidden/>
+                <w:sz w:val="28"/>
+                <w:szCs w:val="28"/>
+              </w:rPr>
+              <w:tab/>
+            </w:r>
+            <w:r>
+              <w:rPr>
+                <w:noProof/>
+                <w:webHidden/>
+                <w:sz w:val="28"/>
+                <w:szCs w:val="28"/>
+              </w:rPr>
+              <w:fldChar w:fldCharType="begin"/>
+            </w:r>
+            <w:r>
+              <w:rPr>
+                <w:noProof/>
+                <w:webHidden/>
+                <w:sz w:val="28"/>
+                <w:szCs w:val="28"/>
+              </w:rPr>
+              <w:instrText xml:space="preserve"> PAGEREF _Toc262307863 \h </w:instrText>
+            </w:r>
+            <w:r>
+              <w:rPr>
+                <w:noProof/>
+                <w:webHidden/>
+                <w:sz w:val="28"/>
+                <w:szCs w:val="28"/>
+              </w:rPr>
+            </w:r>
+            <w:r>
+              <w:rPr>
+                <w:noProof/>
+                <w:webHidden/>
+                <w:sz w:val="28"/>
+                <w:szCs w:val="28"/>
+              </w:rPr>
+              <w:fldChar w:fldCharType="separate"/>
+            </w:r>
+            <w:r>
+              <w:rPr>
+                <w:noProof/>
+                <w:webHidden/>
+                <w:sz w:val="28"/>
+                <w:szCs w:val="28"/>
+              </w:rPr>
+              <w:t>3</w:t>
+            </w:r>
+            <w:r>
+              <w:rPr>
+                <w:noProof/>
+                <w:webHidden/>
+                <w:sz w:val="28"/>
+                <w:szCs w:val="28"/>
+              </w:rPr>
+              <w:fldChar w:fldCharType="end"/>
+            </w:r>
+          </w:hyperlink>
+        </w:p>
+        <w:p>
+          <w:pPr>
+            <w:pStyle w:val="TM1"/>
+            <w:tabs>
+              <w:tab w:val="left" w:pos="400"/>
+              <w:tab w:val="right" w:leader="dot" w:pos="9062"/>
+            </w:tabs>
+            <w:rPr>
+              <w:noProof/>
+              <w:color w:val="auto"/>
+              <w:sz w:val="28"/>
+              <w:szCs w:val="28"/>
+              <w:lang w:eastAsia="ja-JP"/>
+            </w:rPr>
+          </w:pPr>
+          <w:hyperlink w:anchor="_Toc262307864" w:history="1">
+            <w:r>
+              <w:rPr>
+                <w:rStyle w:val="Lienhypertexte"/>
+                <w:noProof/>
+                <w:sz w:val="28"/>
+                <w:szCs w:val="28"/>
+              </w:rPr>
+              <w:t>II.</w:t>
+            </w:r>
+            <w:r>
+              <w:rPr>
+                <w:noProof/>
+                <w:color w:val="auto"/>
+                <w:sz w:val="28"/>
+                <w:szCs w:val="28"/>
+                <w:lang w:eastAsia="ja-JP"/>
+              </w:rPr>
+              <w:tab/>
+            </w:r>
+            <w:r>
+              <w:rPr>
+                <w:rStyle w:val="Lienhypertexte"/>
+                <w:noProof/>
+                <w:sz w:val="28"/>
+                <w:szCs w:val="28"/>
+              </w:rPr>
+              <w:t>Schéma détaillé</w:t>
+            </w:r>
+            <w:r>
+              <w:rPr>
+                <w:noProof/>
+                <w:webHidden/>
+                <w:sz w:val="28"/>
+                <w:szCs w:val="28"/>
+              </w:rPr>
+              <w:tab/>
+            </w:r>
+            <w:r>
+              <w:rPr>
+                <w:noProof/>
+                <w:webHidden/>
+                <w:sz w:val="28"/>
+                <w:szCs w:val="28"/>
+              </w:rPr>
+              <w:fldChar w:fldCharType="begin"/>
+            </w:r>
+            <w:r>
+              <w:rPr>
+                <w:noProof/>
+                <w:webHidden/>
+                <w:sz w:val="28"/>
+                <w:szCs w:val="28"/>
+              </w:rPr>
+              <w:instrText xml:space="preserve"> PAGEREF _Toc262307864 \h </w:instrText>
+            </w:r>
+            <w:r>
+              <w:rPr>
+                <w:noProof/>
+                <w:webHidden/>
+                <w:sz w:val="28"/>
+                <w:szCs w:val="28"/>
+              </w:rPr>
+            </w:r>
+            <w:r>
+              <w:rPr>
+                <w:noProof/>
+                <w:webHidden/>
+                <w:sz w:val="28"/>
+                <w:szCs w:val="28"/>
+              </w:rPr>
+              <w:fldChar w:fldCharType="separate"/>
+            </w:r>
+            <w:r>
+              <w:rPr>
+                <w:noProof/>
+                <w:webHidden/>
+                <w:sz w:val="28"/>
+                <w:szCs w:val="28"/>
+              </w:rPr>
+              <w:t>5</w:t>
+            </w:r>
+            <w:r>
+              <w:rPr>
+                <w:noProof/>
+                <w:webHidden/>
+                <w:sz w:val="28"/>
+                <w:szCs w:val="28"/>
+              </w:rPr>
+              <w:fldChar w:fldCharType="end"/>
+            </w:r>
+          </w:hyperlink>
+        </w:p>
+        <w:p>
+          <w:pPr>
+            <w:pStyle w:val="TM2"/>
+            <w:tabs>
+              <w:tab w:val="left" w:pos="660"/>
+              <w:tab w:val="right" w:leader="dot" w:pos="9062"/>
+            </w:tabs>
+            <w:rPr>
+              <w:noProof/>
+              <w:color w:val="auto"/>
+              <w:sz w:val="28"/>
+              <w:szCs w:val="28"/>
+              <w:lang w:eastAsia="ja-JP"/>
+            </w:rPr>
+          </w:pPr>
+          <w:hyperlink w:anchor="_Toc262307865" w:history="1">
+            <w:r>
+              <w:rPr>
+                <w:rStyle w:val="Lienhypertexte"/>
+                <w:noProof/>
+                <w:sz w:val="28"/>
+                <w:szCs w:val="28"/>
+              </w:rPr>
+              <w:t>1.</w:t>
+            </w:r>
+            <w:r>
+              <w:rPr>
+                <w:noProof/>
+                <w:color w:val="auto"/>
+                <w:sz w:val="28"/>
+                <w:szCs w:val="28"/>
+                <w:lang w:eastAsia="ja-JP"/>
+              </w:rPr>
+              <w:tab/>
+            </w:r>
+            <w:r>
+              <w:rPr>
+                <w:rStyle w:val="Lienhypertexte"/>
+                <w:noProof/>
+                <w:sz w:val="28"/>
+                <w:szCs w:val="28"/>
+              </w:rPr>
+              <w:t>L’analyseur de graphe, Graph</w:t>
+            </w:r>
+            <w:r>
+              <w:rPr>
+                <w:noProof/>
+                <w:webHidden/>
+                <w:sz w:val="28"/>
+                <w:szCs w:val="28"/>
+              </w:rPr>
+              <w:tab/>
+            </w:r>
+            <w:r>
+              <w:rPr>
+                <w:noProof/>
+                <w:webHidden/>
+                <w:sz w:val="28"/>
+                <w:szCs w:val="28"/>
+              </w:rPr>
+              <w:fldChar w:fldCharType="begin"/>
+            </w:r>
+            <w:r>
+              <w:rPr>
+                <w:noProof/>
+                <w:webHidden/>
+                <w:sz w:val="28"/>
+                <w:szCs w:val="28"/>
+              </w:rPr>
+              <w:instrText xml:space="preserve"> PAGEREF _Toc262307865 \h </w:instrText>
+            </w:r>
+            <w:r>
+              <w:rPr>
+                <w:noProof/>
+                <w:webHidden/>
+                <w:sz w:val="28"/>
+                <w:szCs w:val="28"/>
+              </w:rPr>
+            </w:r>
+            <w:r>
+              <w:rPr>
+                <w:noProof/>
+                <w:webHidden/>
+                <w:sz w:val="28"/>
+                <w:szCs w:val="28"/>
+              </w:rPr>
+              <w:fldChar w:fldCharType="separate"/>
+            </w:r>
+            <w:r>
+              <w:rPr>
+                <w:noProof/>
+                <w:webHidden/>
+                <w:sz w:val="28"/>
+                <w:szCs w:val="28"/>
+              </w:rPr>
+              <w:t>5</w:t>
+            </w:r>
+            <w:r>
+              <w:rPr>
+                <w:noProof/>
+                <w:webHidden/>
+                <w:sz w:val="28"/>
+                <w:szCs w:val="28"/>
+              </w:rPr>
+              <w:fldChar w:fldCharType="end"/>
+            </w:r>
+          </w:hyperlink>
+        </w:p>
+        <w:p>
+          <w:pPr>
+            <w:pStyle w:val="TM2"/>
+            <w:tabs>
+              <w:tab w:val="left" w:pos="660"/>
+              <w:tab w:val="right" w:leader="dot" w:pos="9062"/>
+            </w:tabs>
+            <w:rPr>
+              <w:noProof/>
+              <w:color w:val="auto"/>
+              <w:sz w:val="28"/>
+              <w:szCs w:val="28"/>
+              <w:lang w:eastAsia="ja-JP"/>
+            </w:rPr>
+          </w:pPr>
+          <w:hyperlink w:anchor="_Toc262307866" w:history="1">
+            <w:r>
+              <w:rPr>
+                <w:rStyle w:val="Lienhypertexte"/>
+                <w:noProof/>
+                <w:sz w:val="28"/>
+                <w:szCs w:val="28"/>
+              </w:rPr>
+              <w:t>2.</w:t>
+            </w:r>
+            <w:r>
+              <w:rPr>
+                <w:noProof/>
+                <w:color w:val="auto"/>
+                <w:sz w:val="28"/>
+                <w:szCs w:val="28"/>
+                <w:lang w:eastAsia="ja-JP"/>
+              </w:rPr>
+              <w:tab/>
+            </w:r>
+            <w:r>
+              <w:rPr>
+                <w:rStyle w:val="Lienhypertexte"/>
+                <w:noProof/>
+                <w:sz w:val="28"/>
+                <w:szCs w:val="28"/>
+              </w:rPr>
+              <w:t>Les structures de graphe, AdjList et AdjMat</w:t>
+            </w:r>
+            <w:r>
+              <w:rPr>
+                <w:noProof/>
+                <w:webHidden/>
+                <w:sz w:val="28"/>
+                <w:szCs w:val="28"/>
+              </w:rPr>
+              <w:tab/>
+            </w:r>
+            <w:r>
+              <w:rPr>
+                <w:noProof/>
+                <w:webHidden/>
+                <w:sz w:val="28"/>
+                <w:szCs w:val="28"/>
+              </w:rPr>
+              <w:fldChar w:fldCharType="begin"/>
+            </w:r>
+            <w:r>
+              <w:rPr>
+                <w:noProof/>
+                <w:webHidden/>
+                <w:sz w:val="28"/>
+                <w:szCs w:val="28"/>
+              </w:rPr>
+              <w:instrText xml:space="preserve"> PAGEREF _Toc262307866 \h </w:instrText>
+            </w:r>
+            <w:r>
+              <w:rPr>
+                <w:noProof/>
+                <w:webHidden/>
+                <w:sz w:val="28"/>
+                <w:szCs w:val="28"/>
+              </w:rPr>
+            </w:r>
+            <w:r>
+              <w:rPr>
+                <w:noProof/>
+                <w:webHidden/>
+                <w:sz w:val="28"/>
+                <w:szCs w:val="28"/>
+              </w:rPr>
+              <w:fldChar w:fldCharType="separate"/>
+            </w:r>
+            <w:r>
+              <w:rPr>
+                <w:noProof/>
+                <w:webHidden/>
+                <w:sz w:val="28"/>
+                <w:szCs w:val="28"/>
+              </w:rPr>
+              <w:t>7</w:t>
+            </w:r>
+            <w:r>
+              <w:rPr>
+                <w:noProof/>
+                <w:webHidden/>
+                <w:sz w:val="28"/>
+                <w:szCs w:val="28"/>
+              </w:rPr>
+              <w:fldChar w:fldCharType="end"/>
+            </w:r>
+          </w:hyperlink>
+        </w:p>
+        <w:p>
+          <w:pPr>
+            <w:pStyle w:val="TM2"/>
+            <w:tabs>
+              <w:tab w:val="left" w:pos="660"/>
+              <w:tab w:val="right" w:leader="dot" w:pos="9062"/>
+            </w:tabs>
+            <w:rPr>
+              <w:noProof/>
+              <w:color w:val="auto"/>
+              <w:sz w:val="28"/>
+              <w:szCs w:val="28"/>
+              <w:lang w:eastAsia="ja-JP"/>
+            </w:rPr>
+          </w:pPr>
+          <w:hyperlink w:anchor="_Toc262307867" w:history="1">
+            <w:r>
+              <w:rPr>
+                <w:rStyle w:val="Lienhypertexte"/>
+                <w:noProof/>
+                <w:sz w:val="28"/>
+                <w:szCs w:val="28"/>
+              </w:rPr>
+              <w:t>3.</w:t>
+            </w:r>
+            <w:r>
+              <w:rPr>
+                <w:noProof/>
+                <w:color w:val="auto"/>
+                <w:sz w:val="28"/>
+                <w:szCs w:val="28"/>
+                <w:lang w:eastAsia="ja-JP"/>
+              </w:rPr>
+              <w:tab/>
+            </w:r>
+            <w:r>
+              <w:rPr>
+                <w:rStyle w:val="Lienhypertexte"/>
+                <w:noProof/>
+                <w:sz w:val="28"/>
+                <w:szCs w:val="28"/>
+              </w:rPr>
+              <w:t>Le générateur de fichier d’entrée, Generator</w:t>
+            </w:r>
+            <w:r>
+              <w:rPr>
+                <w:noProof/>
+                <w:webHidden/>
+                <w:sz w:val="28"/>
+                <w:szCs w:val="28"/>
+              </w:rPr>
+              <w:tab/>
+            </w:r>
+            <w:r>
+              <w:rPr>
+                <w:noProof/>
+                <w:webHidden/>
+                <w:sz w:val="28"/>
+                <w:szCs w:val="28"/>
+              </w:rPr>
+              <w:fldChar w:fldCharType="begin"/>
+            </w:r>
+            <w:r>
+              <w:rPr>
+                <w:noProof/>
+                <w:webHidden/>
+                <w:sz w:val="28"/>
+                <w:szCs w:val="28"/>
+              </w:rPr>
+              <w:instrText xml:space="preserve"> PAGEREF _Toc262307867 \h </w:instrText>
+            </w:r>
+            <w:r>
+              <w:rPr>
+                <w:noProof/>
+                <w:webHidden/>
+                <w:sz w:val="28"/>
+                <w:szCs w:val="28"/>
+              </w:rPr>
+            </w:r>
+            <w:r>
+              <w:rPr>
+                <w:noProof/>
+                <w:webHidden/>
+                <w:sz w:val="28"/>
+                <w:szCs w:val="28"/>
+              </w:rPr>
+              <w:fldChar w:fldCharType="separate"/>
+            </w:r>
+            <w:r>
+              <w:rPr>
+                <w:noProof/>
+                <w:webHidden/>
+                <w:sz w:val="28"/>
+                <w:szCs w:val="28"/>
+              </w:rPr>
+              <w:t>7</w:t>
+            </w:r>
+            <w:r>
+              <w:rPr>
+                <w:noProof/>
+                <w:webHidden/>
+                <w:sz w:val="28"/>
+                <w:szCs w:val="28"/>
+              </w:rPr>
+              <w:fldChar w:fldCharType="end"/>
+            </w:r>
+          </w:hyperlink>
+        </w:p>
+        <w:p>
+          <w:r>
+            <w:rPr>
+              <w:sz w:val="28"/>
+              <w:szCs w:val="28"/>
+            </w:rPr>
+            <w:fldChar w:fldCharType="end"/>
+          </w:r>
+        </w:p>
+      </w:sdtContent>
+    </w:sdt>
     <w:p>
-      <w:pPr>
-        <w:rPr>
-          <w:rFonts w:asciiTheme="majorHAnsi" w:eastAsiaTheme="majorEastAsia" w:hAnsiTheme="majorHAnsi" w:cstheme="majorBidi"/>
-          <w:color w:val="365F91" w:themeColor="accent1" w:themeShade="BF"/>
-          <w:sz w:val="28"/>
-          <w:szCs w:val="28"/>
+      <w:r>
+        <w:br w:type="page"/>
+      </w:r>
+    </w:p>
+    <w:p>
+      <w:pPr>
+        <w:pStyle w:val="Titre1"/>
+        <w:numPr>
+          <w:ilvl w:val="0"/>
+          <w:numId w:val="25"/>
+        </w:numPr>
+        <w:rPr>
+          <w:sz w:val="40"/>
+          <w:szCs w:val="40"/>
         </w:rPr>
       </w:pPr>
       <w:r>
         <w:rPr>
           <w:noProof/>
+          <w:sz w:val="40"/>
+          <w:szCs w:val="40"/>
           <w:lang w:eastAsia="ja-JP"/>
         </w:rPr>
         <w:lastRenderedPageBreak/>
-        <w:pict>
-          <v:shape id="_x0000_s1073" type="#_x0000_t32" style="position:absolute;margin-left:215.5pt;margin-top:129.85pt;width:34.3pt;height:103.2pt;z-index:251683840" o:connectortype="straight">
-            <v:stroke endarrow="block"/>
-          </v:shape>
-        </w:pict>
-      </w:r>
-      <w:r>
-        <w:rPr>
-          <w:noProof/>
-          <w:lang w:eastAsia="ja-JP"/>
-        </w:rPr>
-        <w:pict>
-          <v:shape id="_x0000_s1075" type="#_x0000_t32" style="position:absolute;margin-left:281.4pt;margin-top:129.85pt;width:163.25pt;height:250.5pt;flip:x;z-index:251685888" o:connectortype="straight">
-            <v:stroke endarrow="block"/>
-          </v:shape>
-        </w:pict>
-      </w:r>
-      <w:r>
-        <w:rPr>
-          <w:noProof/>
-          <w:lang w:eastAsia="ja-JP"/>
-        </w:rPr>
-        <w:pict>
-          <v:shape id="_x0000_s1088" type="#_x0000_t32" style="position:absolute;margin-left:63.9pt;margin-top:128.15pt;width:46.05pt;height:104pt;z-index:251698176" o:connectortype="straight">
-            <v:stroke endarrow="block"/>
-          </v:shape>
-        </w:pict>
-      </w:r>
-      <w:r>
-        <w:rPr>
-          <w:noProof/>
-          <w:lang w:eastAsia="ja-JP"/>
-        </w:rPr>
         <w:pict>
           <v:shapetype id="_x0000_t202" coordsize="21600,21600" o:spt="202" path="m,l,21600r21600,l21600,xe">
             <v:stroke joinstyle="miter"/>
             <v:path gradientshapeok="t" o:connecttype="rect"/>
           </v:shapetype>
-          <v:shape id="_x0000_s1087" type="#_x0000_t202" style="position:absolute;margin-left:5.85pt;margin-top:96.15pt;width:95.75pt;height:32pt;z-index:251697152;mso-height-percent:200;mso-height-percent:200;mso-width-relative:margin;mso-height-relative:margin">
-            <v:textbox style="mso-fit-shape-to-text:t">
+          <v:shape id="_x0000_s1084" type="#_x0000_t202" style="position:absolute;left:0;text-align:left;margin-left:161.7pt;margin-top:413.15pt;width:83.9pt;height:22.45pt;z-index:251695104;mso-width-relative:margin;mso-height-relative:margin">
+            <v:textbox>
               <w:txbxContent>
                 <w:p>
+                  <w:pPr>
+                    <w:jc w:val="center"/>
+                    <w:rPr>
+                      <w:sz w:val="28"/>
+                      <w:szCs w:val="28"/>
+                    </w:rPr>
+                  </w:pPr>
                   <w:r>
-                    <w:t>Compte Facebook</w:t>
+                    <w:rPr>
+                      <w:sz w:val="28"/>
+                      <w:szCs w:val="28"/>
+                    </w:rPr>
+                    <w:t xml:space="preserve">OU </w:t>
+                  </w:r>
+                  <w:r>
+                    <w:t>(1)</w:t>
                   </w:r>
                 </w:p>
               </w:txbxContent>
@@ -543,15 +1145,41 @@
       <w:r>
         <w:rPr>
           <w:noProof/>
+          <w:sz w:val="40"/>
+          <w:szCs w:val="40"/>
           <w:lang w:eastAsia="ja-JP"/>
         </w:rPr>
         <w:pict>
-          <v:shape id="_x0000_s1067" type="#_x0000_t202" style="position:absolute;margin-left:133.35pt;margin-top:97.05pt;width:130.5pt;height:32pt;z-index:251675648;mso-height-percent:200;mso-height-percent:200;mso-width-relative:margin;mso-height-relative:margin">
-            <v:textbox style="mso-fit-shape-to-text:t">
+          <v:shape id="_x0000_s1095" type="#_x0000_t32" style="position:absolute;left:0;text-align:left;margin-left:323.5pt;margin-top:473.65pt;width:0;height:140.95pt;z-index:251706368" o:connectortype="straight">
+            <v:stroke endarrow="block"/>
+          </v:shape>
+        </w:pict>
+      </w:r>
+      <w:r>
+        <w:rPr>
+          <w:noProof/>
+          <w:sz w:val="40"/>
+          <w:szCs w:val="40"/>
+          <w:lang w:eastAsia="ja-JP"/>
+        </w:rPr>
+        <w:pict>
+          <v:shape id="_x0000_s1094" type="#_x0000_t202" style="position:absolute;left:0;text-align:left;margin-left:222.45pt;margin-top:614.2pt;width:180.55pt;height:37.6pt;z-index:251705344;mso-width-percent:400;mso-height-percent:200;mso-width-percent:400;mso-height-percent:200;mso-width-relative:margin;mso-height-relative:margin" filled="f" fillcolor="#f2dbdb [661]">
+            <v:textbox style="mso-next-textbox:#_x0000_s1094;mso-fit-shape-to-text:t">
               <w:txbxContent>
                 <w:p>
+                  <w:pPr>
+                    <w:jc w:val="center"/>
+                    <w:rPr>
+                      <w:sz w:val="28"/>
+                      <w:szCs w:val="28"/>
+                    </w:rPr>
+                  </w:pPr>
                   <w:r>
-                    <w:t>Fichier de nom avec leur id</w:t>
+                    <w:rPr>
+                      <w:sz w:val="28"/>
+                      <w:szCs w:val="28"/>
+                    </w:rPr>
+                    <w:t>Résultats</w:t>
                   </w:r>
                 </w:p>
               </w:txbxContent>
@@ -562,10 +1190,12 @@
       <w:r>
         <w:rPr>
           <w:noProof/>
+          <w:sz w:val="40"/>
+          <w:szCs w:val="40"/>
           <w:lang w:eastAsia="ja-JP"/>
         </w:rPr>
         <w:pict>
-          <v:shape id="_x0000_s1089" type="#_x0000_t32" style="position:absolute;margin-left:133pt;margin-top:128.15pt;width:42.7pt;height:104pt;flip:y;z-index:251699200" o:connectortype="straight">
+          <v:shape id="_x0000_s1075" type="#_x0000_t32" style="position:absolute;left:0;text-align:left;margin-left:323.5pt;margin-top:99.55pt;width:79.5pt;height:287.2pt;flip:x;z-index:251685888" o:connectortype="straight">
             <v:stroke endarrow="block"/>
           </v:shape>
         </w:pict>
@@ -573,15 +1203,91 @@
       <w:r>
         <w:rPr>
           <w:noProof/>
+          <w:sz w:val="40"/>
+          <w:szCs w:val="40"/>
           <w:lang w:eastAsia="ja-JP"/>
         </w:rPr>
         <w:pict>
-          <v:shape id="_x0000_s1091" type="#_x0000_t202" style="position:absolute;margin-left:101.6pt;margin-top:232.15pt;width:74.1pt;height:61.8pt;z-index:251701248;mso-width-relative:margin;mso-height-relative:margin">
-            <v:textbox style="mso-next-textbox:#_x0000_s1091">
+          <v:shape id="_x0000_s1076" type="#_x0000_t32" style="position:absolute;left:0;text-align:left;margin-left:175.7pt;margin-top:358.25pt;width:27.2pt;height:54.9pt;flip:x y;z-index:251686912" o:connectortype="straight">
+            <v:stroke endarrow="block"/>
+          </v:shape>
+        </w:pict>
+      </w:r>
+      <w:r>
+        <w:rPr>
+          <w:noProof/>
+          <w:sz w:val="40"/>
+          <w:szCs w:val="40"/>
+          <w:lang w:eastAsia="ja-JP"/>
+        </w:rPr>
+        <w:pict>
+          <v:shape id="_x0000_s1077" type="#_x0000_t32" style="position:absolute;left:0;text-align:left;margin-left:180.15pt;margin-top:435.6pt;width:22.75pt;height:67.1pt;flip:x;z-index:251687936" o:connectortype="straight">
+            <v:stroke endarrow="block"/>
+          </v:shape>
+        </w:pict>
+      </w:r>
+      <w:r>
+        <w:rPr>
+          <w:noProof/>
+          <w:sz w:val="40"/>
+          <w:szCs w:val="40"/>
+          <w:lang w:eastAsia="ja-JP"/>
+        </w:rPr>
+        <w:pict>
+          <v:shape id="_x0000_s1070" type="#_x0000_t202" style="position:absolute;left:0;text-align:left;margin-left:228.75pt;margin-top:386.35pt;width:179.8pt;height:86.9pt;z-index:251678720;mso-width-percent:400;mso-height-percent:200;mso-width-percent:400;mso-height-percent:200;mso-width-relative:margin;mso-height-relative:margin">
+            <v:textbox style="mso-fit-shape-to-text:t">
               <w:txbxContent>
                 <w:p>
+                  <w:pPr>
+                    <w:jc w:val="center"/>
+                    <w:rPr>
+                      <w:sz w:val="28"/>
+                      <w:szCs w:val="28"/>
+                    </w:rPr>
+                  </w:pPr>
                   <w:r>
-                    <w:t>Recupere les donnees Facebook</w:t>
+                    <w:rPr>
+                      <w:sz w:val="28"/>
+                      <w:szCs w:val="28"/>
+                    </w:rPr>
+                    <w:t>Graph</w:t>
+                  </w:r>
+                  <w:r>
+                    <w:rPr>
+                      <w:sz w:val="28"/>
+                      <w:szCs w:val="28"/>
+                    </w:rPr>
+                    <w:t> :</w:t>
+                  </w:r>
+                </w:p>
+                <w:p>
+                  <w:pPr>
+                    <w:jc w:val="center"/>
+                    <w:rPr>
+                      <w:sz w:val="28"/>
+                      <w:szCs w:val="28"/>
+                    </w:rPr>
+                  </w:pPr>
+                  <w:r>
+                    <w:rPr>
+                      <w:sz w:val="28"/>
+                      <w:szCs w:val="28"/>
+                    </w:rPr>
+                    <w:t>Lit</w:t>
+                  </w:r>
+                  <w:r>
+                    <w:rPr>
+                      <w:sz w:val="28"/>
+                      <w:szCs w:val="28"/>
+                    </w:rPr>
+                    <w:t xml:space="preserve"> et analyse</w:t>
+                  </w:r>
+                  <w:r>
+                    <w:rPr>
+                      <w:sz w:val="28"/>
+                      <w:szCs w:val="28"/>
+                    </w:rPr>
+                    <w:t xml:space="preserve"> le fichier d’entrée au format standard</w:t>
                   </w:r>
                 </w:p>
               </w:txbxContent>
@@ -592,15 +1298,58 @@
       <w:r>
         <w:rPr>
           <w:noProof/>
+          <w:sz w:val="40"/>
+          <w:szCs w:val="40"/>
           <w:lang w:eastAsia="ja-JP"/>
         </w:rPr>
         <w:pict>
-          <v:shape id="_x0000_s1092" type="#_x0000_t202" style="position:absolute;margin-left:228.35pt;margin-top:233.05pt;width:74.1pt;height:61.8pt;z-index:251702272;mso-width-relative:margin;mso-height-relative:margin">
-            <v:textbox style="mso-next-textbox:#_x0000_s1092">
+          <v:shape id="_x0000_s1072" type="#_x0000_t202" style="position:absolute;left:0;text-align:left;margin-left:66.45pt;margin-top:449.3pt;width:113.7pt;height:112.15pt;z-index:251682816;mso-width-relative:margin;mso-height-relative:margin">
+            <v:textbox>
               <w:txbxContent>
                 <w:p>
+                  <w:pPr>
+                    <w:jc w:val="center"/>
+                    <w:rPr>
+                      <w:sz w:val="28"/>
+                      <w:szCs w:val="28"/>
+                    </w:rPr>
+                  </w:pPr>
                   <w:r>
-                    <w:t>Cree un fichier de donnees standard</w:t>
+                    <w:rPr>
+                      <w:sz w:val="28"/>
+                      <w:szCs w:val="28"/>
+                    </w:rPr>
+                    <w:t>AdjMat</w:t>
+                  </w:r>
+                  <w:r>
+                    <w:rPr>
+                      <w:sz w:val="28"/>
+                      <w:szCs w:val="28"/>
+                    </w:rPr>
+                    <w:t> :</w:t>
+                  </w:r>
+                </w:p>
+                <w:p>
+                  <w:pPr>
+                    <w:jc w:val="center"/>
+                    <w:rPr>
+                      <w:sz w:val="28"/>
+                      <w:szCs w:val="28"/>
+                    </w:rPr>
+                  </w:pPr>
+                  <w:r>
+                    <w:rPr>
+                      <w:sz w:val="28"/>
+                      <w:szCs w:val="28"/>
+                    </w:rPr>
+                    <w:t>Graphe avec structure matrice</w:t>
+                  </w:r>
+                  <w:r>
+                    <w:rPr>
+                      <w:sz w:val="28"/>
+                      <w:szCs w:val="28"/>
+                    </w:rPr>
+                    <w:t xml:space="preserve"> d’adjacence</w:t>
                   </w:r>
                 </w:p>
               </w:txbxContent>
@@ -611,17 +1360,225 @@
       <w:r>
         <w:rPr>
           <w:noProof/>
+          <w:sz w:val="40"/>
+          <w:szCs w:val="40"/>
           <w:lang w:eastAsia="ja-JP"/>
         </w:rPr>
         <w:pict>
-          <v:shape id="_x0000_s1069" type="#_x0000_t202" style="position:absolute;margin-left:85.8pt;margin-top:200.4pt;width:230.15pt;height:104.35pt;z-index:251677696;mso-width-relative:margin;mso-height-relative:margin">
+          <v:shape id="_x0000_s1071" type="#_x0000_t202" style="position:absolute;left:0;text-align:left;margin-left:66.45pt;margin-top:283.35pt;width:109.25pt;height:111.6pt;z-index:251680768;mso-width-relative:margin;mso-height-relative:margin">
             <v:textbox>
               <w:txbxContent>
                 <w:p>
                   <w:pPr>
                     <w:jc w:val="center"/>
+                    <w:rPr>
+                      <w:sz w:val="28"/>
+                      <w:szCs w:val="28"/>
+                    </w:rPr>
                   </w:pPr>
                   <w:r>
+                    <w:rPr>
+                      <w:sz w:val="28"/>
+                      <w:szCs w:val="28"/>
+                    </w:rPr>
+                    <w:t>AdjList</w:t>
+                  </w:r>
+                  <w:r>
+                    <w:rPr>
+                      <w:sz w:val="28"/>
+                      <w:szCs w:val="28"/>
+                    </w:rPr>
+                    <w:t> :</w:t>
+                  </w:r>
+                </w:p>
+                <w:p>
+                  <w:pPr>
+                    <w:jc w:val="center"/>
+                    <w:rPr>
+                      <w:sz w:val="28"/>
+                      <w:szCs w:val="28"/>
+                    </w:rPr>
+                  </w:pPr>
+                  <w:r>
+                    <w:rPr>
+                      <w:sz w:val="28"/>
+                      <w:szCs w:val="28"/>
+                    </w:rPr>
+                    <w:t>Graphe avec structure liste de voisins</w:t>
+                  </w:r>
+                </w:p>
+              </w:txbxContent>
+            </v:textbox>
+          </v:shape>
+        </w:pict>
+      </w:r>
+      <w:r>
+        <w:rPr>
+          <w:noProof/>
+          <w:sz w:val="40"/>
+          <w:szCs w:val="40"/>
+          <w:lang w:eastAsia="ja-JP"/>
+        </w:rPr>
+        <w:pict>
+          <v:rect id="_x0000_s1063" style="position:absolute;left:0;text-align:left;margin-left:31.15pt;margin-top:128.15pt;width:391.05pt;height:469.15pt;z-index:251671552" filled="f" fillcolor="#daeef3 [664]"/>
+        </w:pict>
+      </w:r>
+      <w:r>
+        <w:rPr>
+          <w:noProof/>
+          <w:sz w:val="40"/>
+          <w:szCs w:val="40"/>
+          <w:lang w:eastAsia="ja-JP"/>
+        </w:rPr>
+        <w:pict>
+          <v:shape id="_x0000_s1073" type="#_x0000_t32" style="position:absolute;left:0;text-align:left;margin-left:215.5pt;margin-top:99.55pt;width:30.1pt;height:93.4pt;z-index:251683840" o:connectortype="straight">
+            <v:stroke endarrow="block"/>
+          </v:shape>
+        </w:pict>
+      </w:r>
+      <w:r>
+        <w:rPr>
+          <w:noProof/>
+          <w:sz w:val="40"/>
+          <w:szCs w:val="40"/>
+          <w:lang w:eastAsia="ja-JP"/>
+        </w:rPr>
+        <w:pict>
+          <v:shape id="_x0000_s1088" type="#_x0000_t32" style="position:absolute;left:0;text-align:left;margin-left:50.45pt;margin-top:98.5pt;width:57.05pt;height:94.45pt;z-index:251698176" o:connectortype="straight">
+            <v:stroke endarrow="block"/>
+          </v:shape>
+        </w:pict>
+      </w:r>
+      <w:r>
+        <w:rPr>
+          <w:noProof/>
+          <w:sz w:val="40"/>
+          <w:szCs w:val="40"/>
+          <w:lang w:eastAsia="ja-JP"/>
+        </w:rPr>
+        <w:pict>
+          <v:shape id="_x0000_s1092" type="#_x0000_t202" style="position:absolute;left:0;text-align:left;margin-left:228.75pt;margin-top:192.95pt;width:74.1pt;height:61.8pt;z-index:251702272;mso-width-relative:margin;mso-height-relative:margin">
+            <v:textbox style="mso-next-textbox:#_x0000_s1092">
+              <w:txbxContent>
+                <w:p>
+                  <w:pPr>
+                    <w:jc w:val="center"/>
+                    <w:rPr>
+                      <w:sz w:val="28"/>
+                      <w:szCs w:val="28"/>
+                    </w:rPr>
+                  </w:pPr>
+                  <w:r>
+                    <w:rPr>
+                      <w:sz w:val="28"/>
+                      <w:szCs w:val="28"/>
+                    </w:rPr>
+                    <w:t>Cré</w:t>
+                  </w:r>
+                  <w:r>
+                    <w:rPr>
+                      <w:sz w:val="28"/>
+                      <w:szCs w:val="28"/>
+                    </w:rPr>
+                    <w:t>e un fichier de donn</w:t>
+                  </w:r>
+                  <w:r>
+                    <w:rPr>
+                      <w:sz w:val="28"/>
+                      <w:szCs w:val="28"/>
+                    </w:rPr>
+                    <w:t>é</w:t>
+                  </w:r>
+                  <w:r>
+                    <w:rPr>
+                      <w:sz w:val="28"/>
+                      <w:szCs w:val="28"/>
+                    </w:rPr>
+                    <w:t>es standard</w:t>
+                  </w:r>
+                </w:p>
+              </w:txbxContent>
+            </v:textbox>
+          </v:shape>
+        </w:pict>
+      </w:r>
+      <w:r>
+        <w:rPr>
+          <w:noProof/>
+          <w:sz w:val="40"/>
+          <w:szCs w:val="40"/>
+          <w:lang w:eastAsia="ja-JP"/>
+        </w:rPr>
+        <w:pict>
+          <v:shape id="_x0000_s1091" type="#_x0000_t202" style="position:absolute;left:0;text-align:left;margin-left:101.6pt;margin-top:192.95pt;width:74.1pt;height:61.8pt;z-index:251701248;mso-width-relative:margin;mso-height-relative:margin">
+            <v:textbox style="mso-next-textbox:#_x0000_s1091">
+              <w:txbxContent>
+                <w:p>
+                  <w:pPr>
+                    <w:jc w:val="center"/>
+                    <w:rPr>
+                      <w:sz w:val="28"/>
+                      <w:szCs w:val="28"/>
+                    </w:rPr>
+                  </w:pPr>
+                  <w:r>
+                    <w:rPr>
+                      <w:sz w:val="28"/>
+                      <w:szCs w:val="28"/>
+                    </w:rPr>
+                    <w:t>Ré</w:t>
+                  </w:r>
+                  <w:r>
+                    <w:rPr>
+                      <w:sz w:val="28"/>
+                      <w:szCs w:val="28"/>
+                    </w:rPr>
+                    <w:t>cup</w:t>
+                  </w:r>
+                  <w:r>
+                    <w:rPr>
+                      <w:sz w:val="28"/>
+                      <w:szCs w:val="28"/>
+                    </w:rPr>
+                    <w:t>è</w:t>
+                  </w:r>
+                  <w:r>
+                    <w:rPr>
+                      <w:sz w:val="28"/>
+                      <w:szCs w:val="28"/>
+                    </w:rPr>
+                    <w:t>re les donnees Facebook</w:t>
+                  </w:r>
+                </w:p>
+              </w:txbxContent>
+            </v:textbox>
+          </v:shape>
+        </w:pict>
+      </w:r>
+      <w:r>
+        <w:rPr>
+          <w:noProof/>
+          <w:sz w:val="40"/>
+          <w:szCs w:val="40"/>
+          <w:lang w:eastAsia="ja-JP"/>
+        </w:rPr>
+        <w:pict>
+          <v:shape id="_x0000_s1069" type="#_x0000_t202" style="position:absolute;left:0;text-align:left;margin-left:85.8pt;margin-top:164.05pt;width:230.15pt;height:104.35pt;z-index:251677696;mso-width-relative:margin;mso-height-relative:margin">
+            <v:textbox>
+              <w:txbxContent>
+                <w:p>
+                  <w:pPr>
+                    <w:jc w:val="center"/>
+                    <w:rPr>
+                      <w:sz w:val="28"/>
+                      <w:szCs w:val="28"/>
+                    </w:rPr>
+                  </w:pPr>
+                  <w:r>
+                    <w:rPr>
+                      <w:sz w:val="28"/>
+                      <w:szCs w:val="28"/>
+                    </w:rPr>
                     <w:t>Generator :</w:t>
                   </w:r>
                 </w:p>
@@ -634,10 +1591,12 @@
       <w:r>
         <w:rPr>
           <w:noProof/>
+          <w:sz w:val="40"/>
+          <w:szCs w:val="40"/>
           <w:lang w:eastAsia="ja-JP"/>
         </w:rPr>
         <w:pict>
-          <v:shape id="_x0000_s1074" type="#_x0000_t32" style="position:absolute;margin-left:263.25pt;margin-top:128.15pt;width:63.8pt;height:104pt;flip:y;z-index:251684864" o:connectortype="straight">
+          <v:shape id="_x0000_s1089" type="#_x0000_t32" style="position:absolute;left:0;text-align:left;margin-left:147.5pt;margin-top:99.15pt;width:42.7pt;height:101.25pt;flip:y;z-index:251699200" o:connectortype="straight">
             <v:stroke endarrow="block"/>
           </v:shape>
         </w:pict>
@@ -645,14 +1604,40 @@
       <w:r>
         <w:rPr>
           <w:noProof/>
+          <w:sz w:val="40"/>
+          <w:szCs w:val="40"/>
           <w:lang w:eastAsia="ja-JP"/>
         </w:rPr>
         <w:pict>
-          <v:shape id="_x0000_s1068" type="#_x0000_t202" style="position:absolute;margin-left:307.55pt;margin-top:96.15pt;width:166.8pt;height:32pt;z-index:251676672;mso-height-percent:200;mso-height-percent:200;mso-width-relative:margin;mso-height-relative:margin">
+          <v:shape id="_x0000_s1074" type="#_x0000_t32" style="position:absolute;left:0;text-align:left;margin-left:287.25pt;margin-top:98.5pt;width:63.8pt;height:104pt;flip:y;z-index:251684864" o:connectortype="straight">
+            <v:stroke endarrow="block"/>
+          </v:shape>
+        </w:pict>
+      </w:r>
+      <w:r>
+        <w:rPr>
+          <w:noProof/>
+          <w:sz w:val="40"/>
+          <w:szCs w:val="40"/>
+          <w:lang w:eastAsia="ja-JP"/>
+        </w:rPr>
+        <w:pict>
+          <v:shape id="_x0000_s1068" type="#_x0000_t202" style="position:absolute;left:0;text-align:left;margin-left:302.45pt;margin-top:41.9pt;width:166.8pt;height:57.25pt;z-index:251676672;mso-height-percent:200;mso-height-percent:200;mso-width-relative:margin;mso-height-relative:margin" filled="f" fillcolor="#f2dbdb [661]">
             <v:textbox style="mso-fit-shape-to-text:t">
               <w:txbxContent>
                 <w:p>
+                  <w:pPr>
+                    <w:jc w:val="center"/>
+                    <w:rPr>
+                      <w:sz w:val="28"/>
+                      <w:szCs w:val="28"/>
+                    </w:rPr>
+                  </w:pPr>
                   <w:r>
+                    <w:rPr>
+                      <w:sz w:val="28"/>
+                      <w:szCs w:val="28"/>
+                    </w:rPr>
                     <w:t>Fichier d’entrée au format standard</w:t>
                   </w:r>
                 </w:p>
@@ -664,40 +1649,42 @@
       <w:r>
         <w:rPr>
           <w:noProof/>
+          <w:sz w:val="40"/>
+          <w:szCs w:val="40"/>
           <w:lang w:eastAsia="ja-JP"/>
         </w:rPr>
         <w:pict>
-          <v:shape id="_x0000_s1077" type="#_x0000_t32" style="position:absolute;margin-left:232.2pt;margin-top:458.05pt;width:70.5pt;height:52.2pt;z-index:251687936" o:connectortype="straight">
-            <v:stroke endarrow="block"/>
-          </v:shape>
-        </w:pict>
-      </w:r>
-      <w:r>
-        <w:rPr>
-          <w:noProof/>
-          <w:lang w:eastAsia="ja-JP"/>
-        </w:rPr>
-        <w:pict>
-          <v:shape id="_x0000_s1076" type="#_x0000_t32" style="position:absolute;margin-left:135.95pt;margin-top:458.05pt;width:61.1pt;height:52.2pt;flip:x;z-index:251686912" o:connectortype="straight">
-            <v:stroke endarrow="block"/>
-          </v:shape>
-        </w:pict>
-      </w:r>
-      <w:r>
-        <w:rPr>
-          <w:noProof/>
-          <w:lang w:eastAsia="ja-JP"/>
-        </w:rPr>
-        <w:pict>
-          <v:shape id="_x0000_s1084" type="#_x0000_t202" style="position:absolute;margin-left:190.2pt;margin-top:435.6pt;width:48.7pt;height:22.45pt;z-index:251695104;mso-width-relative:margin;mso-height-relative:margin">
-            <v:textbox>
+          <v:shape id="_x0000_s1067" type="#_x0000_t202" style="position:absolute;left:0;text-align:left;margin-left:133.95pt;margin-top:40.85pt;width:130.5pt;height:57.25pt;z-index:251675648;mso-height-percent:200;mso-height-percent:200;mso-width-relative:margin;mso-height-relative:margin" filled="f" fillcolor="#f2dbdb [661]">
+            <v:textbox style="mso-fit-shape-to-text:t">
               <w:txbxContent>
                 <w:p>
                   <w:pPr>
                     <w:jc w:val="center"/>
+                    <w:rPr>
+                      <w:sz w:val="28"/>
+                      <w:szCs w:val="28"/>
+                    </w:rPr>
                   </w:pPr>
                   <w:r>
-                    <w:t>OU (1)</w:t>
+                    <w:rPr>
+                      <w:sz w:val="28"/>
+                      <w:szCs w:val="28"/>
+                    </w:rPr>
+                    <w:t>Fichier de nom</w:t>
+                  </w:r>
+                  <w:r>
+                    <w:rPr>
+                      <w:sz w:val="28"/>
+                      <w:szCs w:val="28"/>
+                    </w:rPr>
+                    <w:t>s</w:t>
+                  </w:r>
+                  <w:r>
+                    <w:rPr>
+                      <w:sz w:val="28"/>
+                      <w:szCs w:val="28"/>
+                    </w:rPr>
+                    <w:t xml:space="preserve"> avec leur id</w:t>
                   </w:r>
                 </w:p>
               </w:txbxContent>
@@ -708,45 +1695,28 @@
       <w:r>
         <w:rPr>
           <w:noProof/>
+          <w:sz w:val="40"/>
+          <w:szCs w:val="40"/>
           <w:lang w:eastAsia="ja-JP"/>
         </w:rPr>
         <w:pict>
-          <v:rect id="_x0000_s1063" style="position:absolute;margin-left:9.4pt;margin-top:184.7pt;width:391.05pt;height:406.9pt;z-index:251671552"/>
-        </w:pict>
-      </w:r>
-      <w:r>
-        <w:rPr>
-          <w:noProof/>
-          <w:lang w:eastAsia="ja-JP"/>
-        </w:rPr>
-        <w:pict>
-          <v:shape id="_x0000_s1080" type="#_x0000_t32" style="position:absolute;margin-left:238.9pt;margin-top:580.7pt;width:68.65pt;height:79.35pt;flip:x;z-index:251692032" o:connectortype="straight">
-            <v:stroke endarrow="block"/>
-          </v:shape>
-        </w:pict>
-      </w:r>
-      <w:r>
-        <w:rPr>
-          <w:noProof/>
-          <w:lang w:eastAsia="ja-JP"/>
-        </w:rPr>
-        <w:pict>
-          <v:shape id="_x0000_s1079" type="#_x0000_t32" style="position:absolute;margin-left:127.55pt;margin-top:580.3pt;width:80.4pt;height:79.75pt;z-index:251691008" o:connectortype="straight">
-            <v:stroke endarrow="block"/>
-          </v:shape>
-        </w:pict>
-      </w:r>
-      <w:r>
-        <w:rPr>
-          <w:noProof/>
-        </w:rPr>
-        <w:pict>
-          <v:shape id="_x0000_s1078" type="#_x0000_t202" style="position:absolute;margin-left:177.9pt;margin-top:660.05pt;width:85.05pt;height:32pt;z-index:251689984;mso-height-percent:200;mso-height-percent:200;mso-width-relative:margin;mso-height-relative:margin">
+          <v:shape id="_x0000_s1087" type="#_x0000_t202" style="position:absolute;left:0;text-align:left;margin-left:.35pt;margin-top:40.85pt;width:95.75pt;height:57.25pt;z-index:251697152;mso-height-percent:200;mso-height-percent:200;mso-width-relative:margin;mso-height-relative:margin" filled="f" fillcolor="#f2dbdb [661]">
             <v:textbox style="mso-fit-shape-to-text:t">
               <w:txbxContent>
                 <w:p>
+                  <w:pPr>
+                    <w:jc w:val="center"/>
+                    <w:rPr>
+                      <w:sz w:val="28"/>
+                      <w:szCs w:val="28"/>
+                    </w:rPr>
+                  </w:pPr>
                   <w:r>
-                    <w:t>Fichier résultat</w:t>
+                    <w:rPr>
+                      <w:sz w:val="28"/>
+                      <w:szCs w:val="28"/>
+                    </w:rPr>
+                    <w:t>Compte Facebook</w:t>
                   </w:r>
                 </w:p>
               </w:txbxContent>
@@ -754,14 +1724,768 @@
           </v:shape>
         </w:pict>
       </w:r>
+      <w:bookmarkStart w:id="0" w:name="_Toc262307863"/>
+      <w:r>
+        <w:rPr>
+          <w:sz w:val="40"/>
+          <w:szCs w:val="40"/>
+        </w:rPr>
+        <w:t>Schéma général</w:t>
+      </w:r>
+      <w:bookmarkEnd w:id="0"/>
+      <w:r>
+        <w:rPr>
+          <w:sz w:val="40"/>
+          <w:szCs w:val="40"/>
+        </w:rPr>
+        <w:br w:type="page"/>
+      </w:r>
+    </w:p>
+    <w:p>
+      <w:pPr>
+        <w:pStyle w:val="Titre1"/>
+        <w:numPr>
+          <w:ilvl w:val="0"/>
+          <w:numId w:val="25"/>
+        </w:numPr>
+        <w:rPr>
+          <w:sz w:val="40"/>
+          <w:szCs w:val="40"/>
+        </w:rPr>
+      </w:pPr>
+      <w:bookmarkStart w:id="1" w:name="_Toc262307864"/>
+      <w:r>
+        <w:rPr>
+          <w:sz w:val="40"/>
+          <w:szCs w:val="40"/>
+        </w:rPr>
+        <w:lastRenderedPageBreak/>
+        <w:t>Schéma détaillé</w:t>
+      </w:r>
+      <w:bookmarkEnd w:id="1"/>
+    </w:p>
+    <w:p/>
+    <w:p>
+      <w:pPr>
+        <w:pStyle w:val="Titre2"/>
+        <w:numPr>
+          <w:ilvl w:val="0"/>
+          <w:numId w:val="26"/>
+        </w:numPr>
+        <w:rPr>
+          <w:sz w:val="32"/>
+          <w:szCs w:val="32"/>
+        </w:rPr>
+      </w:pPr>
+      <w:bookmarkStart w:id="2" w:name="_Toc262307865"/>
+      <w:r>
+        <w:rPr>
+          <w:sz w:val="32"/>
+          <w:szCs w:val="32"/>
+        </w:rPr>
+        <w:t>L’analyseur de graphe</w:t>
+      </w:r>
+      <w:r>
+        <w:rPr>
+          <w:sz w:val="32"/>
+          <w:szCs w:val="32"/>
+        </w:rPr>
+        <w:t>, Graph</w:t>
+      </w:r>
+      <w:bookmarkEnd w:id="2"/>
+    </w:p>
+    <w:p/>
+    <w:p>
+      <w:pPr>
+        <w:ind w:firstLine="360"/>
+        <w:jc w:val="both"/>
+        <w:rPr>
+          <w:sz w:val="24"/>
+          <w:szCs w:val="24"/>
+        </w:rPr>
+      </w:pPr>
+      <w:r>
+        <w:rPr>
+          <w:sz w:val="24"/>
+          <w:szCs w:val="24"/>
+        </w:rPr>
+        <w:t xml:space="preserve">La classe Graph est le cœur du programme. C’est </w:t>
+      </w:r>
+      <w:r>
+        <w:rPr>
+          <w:sz w:val="24"/>
+          <w:szCs w:val="24"/>
+        </w:rPr>
+        <w:t>elle</w:t>
+      </w:r>
+      <w:r>
+        <w:rPr>
+          <w:sz w:val="24"/>
+          <w:szCs w:val="24"/>
+        </w:rPr>
+        <w:t xml:space="preserve"> qui s’occupe de :</w:t>
+      </w:r>
+    </w:p>
+    <w:p>
+      <w:pPr>
+        <w:pStyle w:val="Paragraphedeliste"/>
+        <w:numPr>
+          <w:ilvl w:val="0"/>
+          <w:numId w:val="27"/>
+        </w:numPr>
+        <w:jc w:val="both"/>
+        <w:rPr>
+          <w:sz w:val="24"/>
+          <w:szCs w:val="24"/>
+        </w:rPr>
+      </w:pPr>
+      <w:r>
+        <w:rPr>
+          <w:sz w:val="24"/>
+          <w:szCs w:val="24"/>
+        </w:rPr>
+        <w:t>Recueillir</w:t>
+      </w:r>
+      <w:r>
+        <w:rPr>
+          <w:sz w:val="24"/>
+          <w:szCs w:val="24"/>
+        </w:rPr>
+        <w:t xml:space="preserve"> les données</w:t>
+      </w:r>
+      <w:r>
+        <w:rPr>
+          <w:sz w:val="24"/>
+          <w:szCs w:val="24"/>
+        </w:rPr>
+        <w:t xml:space="preserve"> brutes</w:t>
+      </w:r>
+      <w:r>
+        <w:rPr>
+          <w:sz w:val="24"/>
+          <w:szCs w:val="24"/>
+        </w:rPr>
+        <w:t xml:space="preserve"> </w:t>
+      </w:r>
+      <w:r>
+        <w:rPr>
+          <w:sz w:val="24"/>
+          <w:szCs w:val="24"/>
+        </w:rPr>
+        <w:t>(fonction initGraph)</w:t>
+      </w:r>
+    </w:p>
+    <w:p>
+      <w:pPr>
+        <w:ind w:left="1416"/>
+        <w:jc w:val="both"/>
+        <w:rPr>
+          <w:sz w:val="24"/>
+          <w:szCs w:val="24"/>
+        </w:rPr>
+      </w:pPr>
+      <w:r>
+        <w:rPr>
+          <w:sz w:val="24"/>
+          <w:szCs w:val="24"/>
+        </w:rPr>
+        <w:t>Cette structure n’a besoin que de recevoir le chemin du fichier pour l’ouvrir. Une fois cela effectué, il extrait les données importantes pour l’analyse, c’est-à-dire</w:t>
+      </w:r>
+      <w:r>
+        <w:rPr>
+          <w:sz w:val="24"/>
+          <w:szCs w:val="24"/>
+        </w:rPr>
+        <w:t> :</w:t>
+      </w:r>
+      <w:r>
+        <w:rPr>
+          <w:sz w:val="24"/>
+          <w:szCs w:val="24"/>
+        </w:rPr>
+        <w:t xml:space="preserve"> </w:t>
+      </w:r>
+    </w:p>
+    <w:p>
+      <w:pPr>
+        <w:pStyle w:val="Paragraphedeliste"/>
+        <w:numPr>
+          <w:ilvl w:val="2"/>
+          <w:numId w:val="27"/>
+        </w:numPr>
+        <w:jc w:val="both"/>
+        <w:rPr>
+          <w:sz w:val="24"/>
+          <w:szCs w:val="24"/>
+        </w:rPr>
+      </w:pPr>
+      <w:r>
+        <w:rPr>
+          <w:sz w:val="24"/>
+          <w:szCs w:val="24"/>
+        </w:rPr>
+        <w:t>Les i</w:t>
+      </w:r>
+      <w:r>
+        <w:rPr>
+          <w:sz w:val="24"/>
+          <w:szCs w:val="24"/>
+        </w:rPr>
+        <w:t>nformations sur les personnes (nom, id, et fréquence)</w:t>
+      </w:r>
+      <w:r>
+        <w:rPr>
+          <w:sz w:val="24"/>
+          <w:szCs w:val="24"/>
+        </w:rPr>
+        <w:t xml:space="preserve"> qui sont stockés dans un tableau.</w:t>
+      </w:r>
+    </w:p>
+    <w:p>
+      <w:pPr>
+        <w:pStyle w:val="Paragraphedeliste"/>
+        <w:numPr>
+          <w:ilvl w:val="2"/>
+          <w:numId w:val="27"/>
+        </w:numPr>
+        <w:jc w:val="both"/>
+        <w:rPr>
+          <w:sz w:val="24"/>
+          <w:szCs w:val="24"/>
+        </w:rPr>
+      </w:pPr>
+      <w:r>
+        <w:rPr>
+          <w:sz w:val="24"/>
+          <w:szCs w:val="24"/>
+        </w:rPr>
+        <w:t>Les relations entre ces personnes, qui selon la structure choisie par l’utilisateur, sera soit dans une matrice de booléen, soit un tableau où chaque case est le tableau des amis.</w:t>
+      </w:r>
+    </w:p>
+    <w:p>
+      <w:pPr>
+        <w:pStyle w:val="Paragraphedeliste"/>
+        <w:numPr>
+          <w:ilvl w:val="2"/>
+          <w:numId w:val="27"/>
+        </w:numPr>
+        <w:jc w:val="both"/>
+        <w:rPr>
+          <w:sz w:val="24"/>
+          <w:szCs w:val="24"/>
+        </w:rPr>
+      </w:pPr>
+      <w:r>
+        <w:rPr>
+          <w:sz w:val="24"/>
+          <w:szCs w:val="24"/>
+        </w:rPr>
+        <w:t>Les questions sur la temps entre deux personnes où l’on stockera pour chaque point de départ distinct, un tableau de point à atteindre.</w:t>
+      </w:r>
+    </w:p>
+    <w:p>
+      <w:pPr>
+        <w:pStyle w:val="Paragraphedeliste"/>
+        <w:ind w:left="2160"/>
+        <w:jc w:val="both"/>
+        <w:rPr>
+          <w:sz w:val="24"/>
+          <w:szCs w:val="24"/>
+        </w:rPr>
+      </w:pPr>
+    </w:p>
+    <w:p>
+      <w:pPr>
+        <w:pStyle w:val="Paragraphedeliste"/>
+        <w:ind w:left="1416"/>
+        <w:jc w:val="both"/>
+        <w:rPr>
+          <w:sz w:val="24"/>
+          <w:szCs w:val="24"/>
+        </w:rPr>
+      </w:pPr>
+      <w:r>
+        <w:rPr>
+          <w:sz w:val="24"/>
+          <w:szCs w:val="24"/>
+        </w:rPr>
+        <w:t>Améliorations possibles : Vérifier que le fichier donné par l’utilisateur soit au bon format</w:t>
+      </w:r>
+    </w:p>
+    <w:p>
+      <w:pPr>
+        <w:pStyle w:val="Paragraphedeliste"/>
+        <w:ind w:left="2160"/>
+        <w:jc w:val="both"/>
+        <w:rPr>
+          <w:sz w:val="24"/>
+          <w:szCs w:val="24"/>
+        </w:rPr>
+      </w:pPr>
+    </w:p>
+    <w:p>
+      <w:pPr>
+        <w:pStyle w:val="Paragraphedeliste"/>
+        <w:numPr>
+          <w:ilvl w:val="0"/>
+          <w:numId w:val="27"/>
+        </w:numPr>
+        <w:jc w:val="both"/>
+        <w:rPr>
+          <w:sz w:val="24"/>
+          <w:szCs w:val="24"/>
+        </w:rPr>
+      </w:pPr>
+      <w:r>
+        <w:rPr>
+          <w:sz w:val="24"/>
+          <w:szCs w:val="24"/>
+        </w:rPr>
+        <w:t>Rendre ces données exploitables</w:t>
+      </w:r>
+      <w:r>
+        <w:rPr>
+          <w:sz w:val="24"/>
+          <w:szCs w:val="24"/>
+        </w:rPr>
+        <w:t xml:space="preserve"> (fonctions searchSCC et searchDistances)</w:t>
+      </w:r>
+    </w:p>
+    <w:p>
+      <w:pPr>
+        <w:ind w:left="1416"/>
+        <w:jc w:val="both"/>
+        <w:rPr>
+          <w:sz w:val="24"/>
+          <w:szCs w:val="24"/>
+        </w:rPr>
+      </w:pPr>
+      <w:r>
+        <w:rPr>
+          <w:sz w:val="24"/>
+          <w:szCs w:val="24"/>
+        </w:rPr>
+        <w:t>Selon l’action que l’on veut effectuer (déterminer les composantes fortement connexes ou répondre aux questions</w:t>
+      </w:r>
+      <w:r>
+        <w:rPr>
+          <w:sz w:val="24"/>
+          <w:szCs w:val="24"/>
+        </w:rPr>
+        <w:t>)</w:t>
+      </w:r>
+      <w:r>
+        <w:rPr>
+          <w:sz w:val="24"/>
+          <w:szCs w:val="24"/>
+        </w:rPr>
+        <w:t xml:space="preserve">, on a besoin tout d’abord de faire </w:t>
+      </w:r>
+      <w:r>
+        <w:rPr>
+          <w:sz w:val="24"/>
+          <w:szCs w:val="24"/>
+        </w:rPr>
+        <w:t>modifier les données brutes afin de les rendre exploitable</w:t>
+      </w:r>
+      <w:r>
+        <w:rPr>
+          <w:sz w:val="24"/>
+          <w:szCs w:val="24"/>
+        </w:rPr>
+        <w:t>s</w:t>
+      </w:r>
+      <w:r>
+        <w:rPr>
+          <w:sz w:val="24"/>
+          <w:szCs w:val="24"/>
+        </w:rPr>
+        <w:t>.</w:t>
+      </w:r>
+    </w:p>
+    <w:p>
+      <w:pPr>
+        <w:ind w:left="1416"/>
+        <w:jc w:val="both"/>
+        <w:rPr>
+          <w:sz w:val="24"/>
+          <w:szCs w:val="24"/>
+        </w:rPr>
+      </w:pPr>
+      <w:r>
+        <w:rPr>
+          <w:sz w:val="24"/>
+          <w:szCs w:val="24"/>
+        </w:rPr>
+        <w:t xml:space="preserve">Le Graph va donc avant chaque analyse, envoyer les informations à la structure adéquate qui s’occupera de retourner des données dont on pourra tirer plus simplement les informations. </w:t>
+      </w:r>
+    </w:p>
+    <w:p>
+      <w:pPr>
+        <w:ind w:left="1416"/>
+        <w:jc w:val="both"/>
+        <w:rPr>
+          <w:sz w:val="24"/>
+          <w:szCs w:val="24"/>
+        </w:rPr>
+      </w:pPr>
+      <w:r>
+        <w:rPr>
+          <w:sz w:val="24"/>
+          <w:szCs w:val="24"/>
+        </w:rPr>
+        <w:t xml:space="preserve">Améliorations possibles : </w:t>
+      </w:r>
+      <w:r>
+        <w:rPr>
+          <w:sz w:val="24"/>
+          <w:szCs w:val="24"/>
+        </w:rPr>
+        <w:t>-</w:t>
+      </w:r>
+    </w:p>
+    <w:p>
+      <w:pPr>
+        <w:pStyle w:val="Paragraphedeliste"/>
+        <w:numPr>
+          <w:ilvl w:val="0"/>
+          <w:numId w:val="27"/>
+        </w:numPr>
+        <w:jc w:val="both"/>
+        <w:rPr>
+          <w:sz w:val="24"/>
+          <w:szCs w:val="24"/>
+        </w:rPr>
+      </w:pPr>
+      <w:r>
+        <w:rPr>
+          <w:sz w:val="24"/>
+          <w:szCs w:val="24"/>
+        </w:rPr>
+        <w:t>Extraire les résultats</w:t>
+      </w:r>
+      <w:r>
+        <w:rPr>
+          <w:sz w:val="24"/>
+          <w:szCs w:val="24"/>
+        </w:rPr>
+        <w:t xml:space="preserve"> (fonctions searchSCC et searchDistances)</w:t>
+      </w:r>
+    </w:p>
+    <w:p>
+      <w:pPr>
+        <w:ind w:left="1416"/>
+        <w:jc w:val="both"/>
+        <w:rPr>
+          <w:sz w:val="24"/>
+          <w:szCs w:val="24"/>
+        </w:rPr>
+      </w:pPr>
+      <w:r>
+        <w:rPr>
+          <w:sz w:val="24"/>
+          <w:szCs w:val="24"/>
+        </w:rPr>
+        <w:t xml:space="preserve">Une fois les données rendues exploitables, le Graph va les analyser afin d’extraire les résultats demandés. Ces résultats sont stockés dans des structures afin de </w:t>
+      </w:r>
+      <w:r>
+        <w:rPr>
+          <w:sz w:val="24"/>
+          <w:szCs w:val="24"/>
+        </w:rPr>
+        <w:t>les retrouver plus rapidement.</w:t>
+      </w:r>
+    </w:p>
+    <w:p>
+      <w:pPr>
+        <w:ind w:left="1416"/>
+        <w:jc w:val="both"/>
+        <w:rPr>
+          <w:sz w:val="24"/>
+          <w:szCs w:val="24"/>
+        </w:rPr>
+      </w:pPr>
+      <w:r>
+        <w:rPr>
+          <w:sz w:val="24"/>
+          <w:szCs w:val="24"/>
+        </w:rPr>
+        <w:t>Améliorations possibles :</w:t>
+      </w:r>
+      <w:r>
+        <w:rPr>
+          <w:sz w:val="24"/>
+          <w:szCs w:val="24"/>
+        </w:rPr>
+        <w:t xml:space="preserve"> -</w:t>
+      </w:r>
+    </w:p>
+    <w:p>
+      <w:pPr>
+        <w:pStyle w:val="Paragraphedeliste"/>
+        <w:numPr>
+          <w:ilvl w:val="0"/>
+          <w:numId w:val="27"/>
+        </w:numPr>
+        <w:jc w:val="both"/>
+        <w:rPr>
+          <w:sz w:val="24"/>
+          <w:szCs w:val="24"/>
+        </w:rPr>
+      </w:pPr>
+      <w:r>
+        <w:rPr>
+          <w:sz w:val="24"/>
+          <w:szCs w:val="24"/>
+        </w:rPr>
+        <w:lastRenderedPageBreak/>
+        <w:t>Sauvegarder les résultats (fonctions saveGraph)</w:t>
+      </w:r>
+    </w:p>
+    <w:p>
+      <w:pPr>
+        <w:ind w:left="1416"/>
+        <w:jc w:val="both"/>
+        <w:rPr>
+          <w:sz w:val="24"/>
+          <w:szCs w:val="24"/>
+        </w:rPr>
+      </w:pPr>
+      <w:r>
+        <w:rPr>
+          <w:sz w:val="24"/>
+          <w:szCs w:val="24"/>
+        </w:rPr>
+        <w:t>Une fois tous les résultats obtenus, le Graph s’occupe de les enregistrer dans un fichier indiqué par l’utilisateur.  La sauvegarde se fait avec le format suivant :</w:t>
+      </w:r>
+    </w:p>
+    <w:p>
+      <w:pPr>
+        <w:ind w:left="1416"/>
+        <w:jc w:val="both"/>
+        <w:rPr>
+          <w:sz w:val="24"/>
+          <w:szCs w:val="24"/>
+        </w:rPr>
+      </w:pPr>
       <w:r>
         <w:rPr>
           <w:noProof/>
+          <w:sz w:val="24"/>
+          <w:szCs w:val="24"/>
+        </w:rPr>
+        <w:pict>
+          <v:shape id="_x0000_s1099" type="#_x0000_t202" style="position:absolute;left:0;text-align:left;margin-left:87.35pt;margin-top:89.15pt;width:337.35pt;height:81.2pt;z-index:251711488;mso-height-percent:200;mso-position-horizontal-relative:margin;mso-position-vertical-relative:margin;mso-height-percent:200;mso-width-relative:margin;mso-height-relative:margin">
+            <v:textbox style="mso-next-textbox:#_x0000_s1099;mso-fit-shape-to-text:t">
+              <w:txbxContent>
+                <w:p>
+                  <w:pPr>
+                    <w:pStyle w:val="Sansinterligne"/>
+                    <w:rPr>
+                      <w:i/>
+                      <w:color w:val="17365D" w:themeColor="text2" w:themeShade="BF"/>
+                      <w:sz w:val="24"/>
+                      <w:szCs w:val="24"/>
+                    </w:rPr>
+                  </w:pPr>
+                  <w:r>
+                    <w:rPr>
+                      <w:i/>
+                      <w:color w:val="17365D" w:themeColor="text2" w:themeShade="BF"/>
+                      <w:sz w:val="24"/>
+                      <w:szCs w:val="24"/>
+                    </w:rPr>
+                    <w:t>1 ligne nc (le nombre de composantes fortement connexes)</w:t>
+                  </w:r>
+                </w:p>
+                <w:p>
+                  <w:pPr>
+                    <w:pStyle w:val="Sansinterligne"/>
+                    <w:rPr>
+                      <w:i/>
+                      <w:color w:val="17365D" w:themeColor="text2" w:themeShade="BF"/>
+                      <w:sz w:val="24"/>
+                      <w:szCs w:val="24"/>
+                    </w:rPr>
+                  </w:pPr>
+                  <w:r>
+                    <w:rPr>
+                      <w:i/>
+                      <w:color w:val="17365D" w:themeColor="text2" w:themeShade="BF"/>
+                      <w:sz w:val="24"/>
+                      <w:szCs w:val="24"/>
+                    </w:rPr>
+                    <w:t>nc lignes id1, id2, …</w:t>
+                  </w:r>
+                </w:p>
+                <w:p>
+                  <w:pPr>
+                    <w:pStyle w:val="Sansinterligne"/>
+                    <w:rPr>
+                      <w:i/>
+                      <w:color w:val="17365D" w:themeColor="text2" w:themeShade="BF"/>
+                      <w:sz w:val="24"/>
+                      <w:szCs w:val="24"/>
+                    </w:rPr>
+                  </w:pPr>
+                  <w:r>
+                    <w:rPr>
+                      <w:i/>
+                      <w:color w:val="17365D" w:themeColor="text2" w:themeShade="BF"/>
+                      <w:sz w:val="24"/>
+                      <w:szCs w:val="24"/>
+                    </w:rPr>
+                    <w:t>q lignes (réponses aux questions)</w:t>
+                  </w:r>
+                </w:p>
+                <w:p>
+                  <w:pPr>
+                    <w:pStyle w:val="Sansinterligne"/>
+                    <w:rPr>
+                      <w:i/>
+                      <w:color w:val="17365D" w:themeColor="text2" w:themeShade="BF"/>
+                      <w:sz w:val="24"/>
+                      <w:szCs w:val="24"/>
+                    </w:rPr>
+                  </w:pPr>
+                  <w:r>
+                    <w:rPr>
+                      <w:i/>
+                      <w:color w:val="17365D" w:themeColor="text2" w:themeShade="BF"/>
+                      <w:sz w:val="24"/>
+                      <w:szCs w:val="24"/>
+                    </w:rPr>
+                    <w:t>t_min : id1, id2, … , idk (s’il existe un chemin)</w:t>
+                  </w:r>
+                </w:p>
+                <w:p>
+                  <w:pPr>
+                    <w:pStyle w:val="Sansinterligne"/>
+                    <w:rPr>
+                      <w:i/>
+                      <w:color w:val="17365D" w:themeColor="text2" w:themeShade="BF"/>
+                      <w:sz w:val="24"/>
+                      <w:szCs w:val="24"/>
+                    </w:rPr>
+                  </w:pPr>
+                  <w:r>
+                    <w:rPr>
+                      <w:i/>
+                      <w:color w:val="17365D" w:themeColor="text2" w:themeShade="BF"/>
+                      <w:sz w:val="24"/>
+                      <w:szCs w:val="24"/>
+                    </w:rPr>
+                    <w:t>Pas de chemin entre id1 et id2 (s’il n’existe pas de chemin)</w:t>
+                  </w:r>
+                </w:p>
+              </w:txbxContent>
+            </v:textbox>
+            <w10:wrap type="square" anchorx="margin" anchory="margin"/>
+          </v:shape>
+        </w:pict>
+      </w:r>
+    </w:p>
+    <w:p>
+      <w:pPr>
+        <w:ind w:left="1416"/>
+        <w:jc w:val="both"/>
+        <w:rPr>
+          <w:sz w:val="24"/>
+          <w:szCs w:val="24"/>
+        </w:rPr>
+      </w:pPr>
+    </w:p>
+    <w:p>
+      <w:pPr>
+        <w:jc w:val="both"/>
+        <w:rPr>
+          <w:sz w:val="24"/>
+          <w:szCs w:val="24"/>
+        </w:rPr>
+      </w:pPr>
+    </w:p>
+    <w:p>
+      <w:pPr>
+        <w:jc w:val="both"/>
+        <w:rPr>
+          <w:sz w:val="24"/>
+          <w:szCs w:val="24"/>
+        </w:rPr>
+      </w:pPr>
+    </w:p>
+    <w:p>
+      <w:pPr>
+        <w:ind w:left="1416"/>
+        <w:jc w:val="both"/>
+        <w:rPr>
+          <w:sz w:val="24"/>
+          <w:szCs w:val="24"/>
+        </w:rPr>
+      </w:pPr>
+      <w:r>
+        <w:rPr>
+          <w:sz w:val="24"/>
+          <w:szCs w:val="24"/>
+        </w:rPr>
+        <w:t>Les points importants et points d’articulation sont repérés par « *id »</w:t>
+      </w:r>
+      <w:r>
+        <w:rPr>
+          <w:sz w:val="24"/>
+          <w:szCs w:val="24"/>
+        </w:rPr>
+        <w:t>.</w:t>
+      </w:r>
+    </w:p>
+    <w:p>
+      <w:pPr>
+        <w:ind w:left="1416"/>
+        <w:jc w:val="both"/>
+        <w:rPr>
+          <w:sz w:val="24"/>
+          <w:szCs w:val="24"/>
+        </w:rPr>
+      </w:pPr>
+      <w:r>
+        <w:rPr>
+          <w:sz w:val="24"/>
+          <w:szCs w:val="24"/>
+        </w:rPr>
+        <w:t>Améliorations possibles </w:t>
+      </w:r>
+      <w:r>
+        <w:rPr>
+          <w:sz w:val="24"/>
+          <w:szCs w:val="24"/>
+        </w:rPr>
+        <w:t>: Différencier</w:t>
+      </w:r>
+      <w:r>
+        <w:rPr>
+          <w:sz w:val="24"/>
+          <w:szCs w:val="24"/>
+        </w:rPr>
+        <w:t xml:space="preserve"> les points d’articulations des points importants</w:t>
+      </w:r>
+    </w:p>
+    <w:p>
+      <w:pPr>
+        <w:jc w:val="both"/>
+        <w:rPr>
+          <w:sz w:val="24"/>
+          <w:szCs w:val="24"/>
+        </w:rPr>
+      </w:pPr>
+      <w:r>
+        <w:rPr>
+          <w:noProof/>
+          <w:sz w:val="24"/>
+          <w:szCs w:val="24"/>
           <w:lang w:eastAsia="ja-JP"/>
         </w:rPr>
         <w:pict>
-          <v:shape id="_x0000_s1070" type="#_x0000_t202" style="position:absolute;margin-left:121.7pt;margin-top:379.15pt;width:180.6pt;height:56.05pt;z-index:251678720;mso-width-percent:400;mso-height-percent:200;mso-width-percent:400;mso-height-percent:200;mso-width-relative:margin;mso-height-relative:margin">
-            <v:textbox style="mso-fit-shape-to-text:t">
+          <v:rect id="_x0000_s1111" style="position:absolute;left:0;text-align:left;margin-left:42.15pt;margin-top:25.55pt;width:272.95pt;height:370.85pt;z-index:251657215">
+            <v:textbox style="mso-next-textbox:#_x0000_s1111">
               <w:txbxContent>
                 <w:p>
                   <w:pPr>
@@ -770,13 +2494,729 @@
                   <w:r>
                     <w:t>Graph</w:t>
                   </w:r>
+                </w:p>
+              </w:txbxContent>
+            </v:textbox>
+          </v:rect>
+        </w:pict>
+      </w:r>
+    </w:p>
+    <w:p>
+      <w:pPr>
+        <w:jc w:val="both"/>
+        <w:rPr>
+          <w:sz w:val="24"/>
+          <w:szCs w:val="24"/>
+        </w:rPr>
+      </w:pPr>
+    </w:p>
+    <w:p>
+      <w:pPr>
+        <w:jc w:val="both"/>
+        <w:rPr>
+          <w:sz w:val="24"/>
+          <w:szCs w:val="24"/>
+        </w:rPr>
+      </w:pPr>
+      <w:r>
+        <w:rPr>
+          <w:noProof/>
+          <w:lang w:eastAsia="ja-JP"/>
+        </w:rPr>
+        <w:pict>
+          <v:shapetype id="_x0000_t13" coordsize="21600,21600" o:spt="13" adj="16200,5400" path="m@0,l@0@1,0@1,0@2@0@2@0,21600,21600,10800xe">
+            <v:stroke joinstyle="miter"/>
+            <v:formulas>
+              <v:f eqn="val #0"/>
+              <v:f eqn="val #1"/>
+              <v:f eqn="sum height 0 #1"/>
+              <v:f eqn="sum 10800 0 #1"/>
+              <v:f eqn="sum width 0 #0"/>
+              <v:f eqn="prod @4 @3 10800"/>
+              <v:f eqn="sum width 0 @5"/>
+            </v:formulas>
+            <v:path o:connecttype="custom" o:connectlocs="@0,0;0,10800;@0,21600;21600,10800" o:connectangles="270,180,90,0" textboxrect="0,@1,@6,@2"/>
+            <v:handles>
+              <v:h position="#0,#1" xrange="0,21600" yrange="0,10800"/>
+            </v:handles>
+          </v:shapetype>
+          <v:shape id="_x0000_s1101" type="#_x0000_t13" style="position:absolute;left:0;text-align:left;margin-left:254.8pt;margin-top:18.8pt;width:104.75pt;height:61.15pt;z-index:251713536">
+            <v:textbox>
+              <w:txbxContent>
+                <w:p>
+                  <w:pPr>
+                    <w:jc w:val="center"/>
+                  </w:pPr>
                   <w:r>
-                    <w:t> :</w:t>
+                    <w:t>Envoi de données brutes</w:t>
                   </w:r>
                 </w:p>
+                <w:p/>
+              </w:txbxContent>
+            </v:textbox>
+          </v:shape>
+        </w:pict>
+      </w:r>
+      <w:r>
+        <w:rPr>
+          <w:noProof/>
+          <w:sz w:val="24"/>
+          <w:szCs w:val="24"/>
+          <w:lang w:eastAsia="ja-JP"/>
+        </w:rPr>
+        <w:pict>
+          <v:oval id="_x0000_s1100" style="position:absolute;left:0;text-align:left;margin-left:161.2pt;margin-top:7.05pt;width:86.75pt;height:83.65pt;z-index:251712512">
+            <v:textbox>
+              <w:txbxContent>
                 <w:p>
+                  <w:pPr>
+                    <w:jc w:val="center"/>
+                  </w:pPr>
                   <w:r>
-                    <w:t>Lit le fichier d’entrée au format standard</w:t>
+                    <w:t>Extraction des données brutes</w:t>
+                  </w:r>
+                </w:p>
+              </w:txbxContent>
+            </v:textbox>
+          </v:oval>
+        </w:pict>
+      </w:r>
+      <w:r>
+        <w:rPr>
+          <w:noProof/>
+          <w:lang w:eastAsia="ja-JP"/>
+        </w:rPr>
+        <w:pict>
+          <v:shape id="_x0000_s1107" type="#_x0000_t13" style="position:absolute;left:0;text-align:left;margin-left:-21.8pt;margin-top:18.8pt;width:171.95pt;height:61.15pt;z-index:251717632">
+            <v:textbox>
+              <w:txbxContent>
+                <w:p>
+                  <w:pPr>
+                    <w:jc w:val="center"/>
+                  </w:pPr>
+                  <w:r>
+                    <w:t xml:space="preserve">Ouverture </w:t>
+                  </w:r>
+                  <w:r>
+                    <w:t>Fichier d’entrée</w:t>
+                  </w:r>
+                </w:p>
+                <w:p/>
+              </w:txbxContent>
+            </v:textbox>
+          </v:shape>
+        </w:pict>
+      </w:r>
+    </w:p>
+    <w:p>
+      <w:pPr>
+        <w:jc w:val="both"/>
+        <w:rPr>
+          <w:sz w:val="24"/>
+          <w:szCs w:val="24"/>
+        </w:rPr>
+      </w:pPr>
+      <w:r>
+        <w:rPr>
+          <w:noProof/>
+          <w:lang w:eastAsia="ja-JP"/>
+        </w:rPr>
+        <w:pict>
+          <v:oval id="_x0000_s1118" style="position:absolute;left:0;text-align:left;margin-left:359.55pt;margin-top:8.55pt;width:98.65pt;height:105.6pt;z-index:251725824">
+            <v:textbox>
+              <w:txbxContent>
+                <w:p>
+                  <w:pPr>
+                    <w:jc w:val="center"/>
+                  </w:pPr>
+                  <w:r>
+                    <w:t>Traitement par une structure de graphe</w:t>
+                  </w:r>
+                </w:p>
+              </w:txbxContent>
+            </v:textbox>
+          </v:oval>
+        </w:pict>
+      </w:r>
+    </w:p>
+    <w:p>
+      <w:pPr>
+        <w:rPr>
+          <w:rFonts w:asciiTheme="majorHAnsi" w:eastAsiaTheme="majorEastAsia" w:hAnsiTheme="majorHAnsi" w:cstheme="majorBidi"/>
+          <w:b/>
+          <w:bCs/>
+          <w:color w:val="4F81BD" w:themeColor="accent1"/>
+          <w:sz w:val="26"/>
+          <w:szCs w:val="26"/>
+        </w:rPr>
+      </w:pPr>
+      <w:r>
+        <w:rPr>
+          <w:noProof/>
+          <w:lang w:eastAsia="ja-JP"/>
+        </w:rPr>
+        <w:pict>
+          <v:shapetype id="_x0000_t67" coordsize="21600,21600" o:spt="67" adj="16200,5400" path="m0@0l@1@0@1,0@2,0@2@0,21600@0,10800,21600xe">
+            <v:stroke joinstyle="miter"/>
+            <v:formulas>
+              <v:f eqn="val #0"/>
+              <v:f eqn="val #1"/>
+              <v:f eqn="sum height 0 #1"/>
+              <v:f eqn="sum 10800 0 #1"/>
+              <v:f eqn="sum width 0 #0"/>
+              <v:f eqn="prod @4 @3 10800"/>
+              <v:f eqn="sum width 0 @5"/>
+            </v:formulas>
+            <v:path o:connecttype="custom" o:connectlocs="10800,0;0,@0;10800,21600;21600,@0" o:connectangles="270,180,90,0" textboxrect="@1,0,@2,@6"/>
+            <v:handles>
+              <v:h position="#1,#0" xrange="0,10800" yrange="0,21600"/>
+            </v:handles>
+          </v:shapetype>
+          <v:shape id="_x0000_s1113" type="#_x0000_t67" style="position:absolute;margin-left:125.75pt;margin-top:133.3pt;width:49.4pt;height:60.3pt;z-index:251720704">
+            <v:textbox style="layout-flow:vertical-ideographic"/>
+          </v:shape>
+        </w:pict>
+      </w:r>
+      <w:r>
+        <w:rPr>
+          <w:noProof/>
+          <w:lang w:eastAsia="ja-JP"/>
+        </w:rPr>
+        <w:pict>
+          <v:rect id="_x0000_s1112" style="position:absolute;margin-left:87.75pt;margin-top:201.8pt;width:150.7pt;height:71.05pt;z-index:251719680">
+            <v:textbox>
+              <w:txbxContent>
+                <w:p>
+                  <w:pPr>
+                    <w:jc w:val="center"/>
+                  </w:pPr>
+                </w:p>
+                <w:p>
+                  <w:pPr>
+                    <w:jc w:val="center"/>
+                  </w:pPr>
+                  <w:r>
+                    <w:t>Zone de stockage</w:t>
+                  </w:r>
+                </w:p>
+              </w:txbxContent>
+            </v:textbox>
+          </v:rect>
+        </w:pict>
+      </w:r>
+      <w:r>
+        <w:rPr>
+          <w:noProof/>
+          <w:lang w:eastAsia="ja-JP"/>
+        </w:rPr>
+        <w:pict>
+          <v:shape id="_x0000_s1110" type="#_x0000_t13" style="position:absolute;margin-left:247.95pt;margin-top:204.15pt;width:177.15pt;height:61.15pt;z-index:251718656">
+            <v:textbox>
+              <w:txbxContent>
+                <w:p>
+                  <w:pPr>
+                    <w:jc w:val="center"/>
+                  </w:pPr>
+                  <w:r>
+                    <w:t xml:space="preserve">Sauvegarde </w:t>
+                  </w:r>
+                  <w:r>
+                    <w:t>Fichier de sortie</w:t>
+                  </w:r>
+                </w:p>
+                <w:p/>
+              </w:txbxContent>
+            </v:textbox>
+          </v:shape>
+        </w:pict>
+      </w:r>
+      <w:r>
+        <w:rPr>
+          <w:noProof/>
+          <w:lang w:eastAsia="ja-JP"/>
+        </w:rPr>
+        <w:pict>
+          <v:shape id="_x0000_s1105" type="#_x0000_t13" style="position:absolute;margin-left:205.45pt;margin-top:52pt;width:154.1pt;height:61.15pt;rotation:180;z-index:251715584">
+            <v:textbox>
+              <w:txbxContent>
+                <w:p>
+                  <w:pPr>
+                    <w:jc w:val="center"/>
+                  </w:pPr>
+                  <w:r>
+                    <w:t>Réception</w:t>
+                  </w:r>
+                  <w:r>
+                    <w:t xml:space="preserve"> des données traitées</w:t>
+                  </w:r>
+                </w:p>
+                <w:p/>
+              </w:txbxContent>
+            </v:textbox>
+          </v:shape>
+        </w:pict>
+      </w:r>
+      <w:r>
+        <w:rPr>
+          <w:noProof/>
+          <w:sz w:val="24"/>
+          <w:szCs w:val="24"/>
+          <w:lang w:eastAsia="ja-JP"/>
+        </w:rPr>
+        <w:pict>
+          <v:oval id="_x0000_s1106" style="position:absolute;margin-left:106.65pt;margin-top:42.1pt;width:86.75pt;height:83.65pt;z-index:251716608">
+            <v:textbox>
+              <w:txbxContent>
+                <w:p>
+                  <w:pPr>
+                    <w:jc w:val="center"/>
+                  </w:pPr>
+                  <w:r>
+                    <w:t>Extraction des résultats</w:t>
+                  </w:r>
+                </w:p>
+              </w:txbxContent>
+            </v:textbox>
+          </v:oval>
+        </w:pict>
+      </w:r>
+      <w:r>
+        <w:br w:type="page"/>
+      </w:r>
+    </w:p>
+    <w:p>
+      <w:pPr>
+        <w:pStyle w:val="Titre2"/>
+        <w:numPr>
+          <w:ilvl w:val="0"/>
+          <w:numId w:val="26"/>
+        </w:numPr>
+        <w:jc w:val="both"/>
+        <w:rPr>
+          <w:sz w:val="32"/>
+          <w:szCs w:val="32"/>
+        </w:rPr>
+      </w:pPr>
+      <w:bookmarkStart w:id="3" w:name="_Toc262307866"/>
+      <w:r>
+        <w:rPr>
+          <w:sz w:val="32"/>
+          <w:szCs w:val="32"/>
+        </w:rPr>
+        <w:lastRenderedPageBreak/>
+        <w:t>Les structures de graphe</w:t>
+      </w:r>
+      <w:r>
+        <w:rPr>
+          <w:sz w:val="32"/>
+          <w:szCs w:val="32"/>
+        </w:rPr>
+        <w:t>, AdjList et AdjMat</w:t>
+      </w:r>
+      <w:bookmarkEnd w:id="3"/>
+    </w:p>
+    <w:p/>
+    <w:p>
+      <w:pPr>
+        <w:ind w:firstLine="360"/>
+        <w:rPr>
+          <w:sz w:val="24"/>
+          <w:szCs w:val="24"/>
+        </w:rPr>
+      </w:pPr>
+      <w:r>
+        <w:rPr>
+          <w:sz w:val="24"/>
+          <w:szCs w:val="24"/>
+        </w:rPr>
+        <w:t xml:space="preserve">Les classes AdjList et AdjMat représentent chacune une structure de graphe. </w:t>
+      </w:r>
+      <w:r>
+        <w:rPr>
+          <w:sz w:val="24"/>
+          <w:szCs w:val="24"/>
+        </w:rPr>
+        <w:t xml:space="preserve">Les algorithmes utilisés dans les deux classes </w:t>
+      </w:r>
+      <w:r>
+        <w:rPr>
+          <w:sz w:val="24"/>
+          <w:szCs w:val="24"/>
+        </w:rPr>
+        <w:t>sont cependant identiques. La seule chose qui diffère entre les deux classes est la façon dont est repérée une relation entre deux personnes.</w:t>
+      </w:r>
+    </w:p>
+    <w:p>
+      <w:pPr>
+        <w:ind w:firstLine="360"/>
+        <w:rPr>
+          <w:sz w:val="24"/>
+          <w:szCs w:val="24"/>
+        </w:rPr>
+      </w:pPr>
+      <w:r>
+        <w:rPr>
+          <w:sz w:val="24"/>
+          <w:szCs w:val="24"/>
+        </w:rPr>
+        <w:t>Pour AdjList, une personne aura un tableau contenant toutes les personnes à qui il fait confiance, et un autre tableau contenant les personnes qui lui font confiance. L’avantage est que pour des réseaux avec beaucoup de monde mais où les gens se font peu confiance entre eux, il y aura beaucoup moins de données inutiles stockées.</w:t>
+      </w:r>
+    </w:p>
+    <w:p>
+      <w:pPr>
+        <w:ind w:firstLine="360"/>
+        <w:rPr>
+          <w:sz w:val="24"/>
+          <w:szCs w:val="24"/>
+        </w:rPr>
+      </w:pPr>
+      <w:r>
+        <w:rPr>
+          <w:sz w:val="24"/>
+          <w:szCs w:val="24"/>
+        </w:rPr>
+        <w:t>Pour AdjMat, une matrice indiquera ses relations. Pour une personne donnée, pour avoir accès à la liste des personnes à qui il fait confiance, il faudra regarder toute la ligne, un 1 représentera une relation de confiance. Dans le même principe, la liste des personnes qui lui font confiance est accédée en regardant dans la colonne. L’avantage est un temps d’accès rapide, surtout pour des réseaux ou tout le monde se fait confiance.</w:t>
+      </w:r>
+    </w:p>
+    <w:p>
+      <w:pPr>
+        <w:ind w:firstLine="360"/>
+        <w:rPr>
+          <w:sz w:val="24"/>
+          <w:szCs w:val="24"/>
+        </w:rPr>
+      </w:pPr>
+      <w:r>
+        <w:rPr>
+          <w:sz w:val="24"/>
+          <w:szCs w:val="24"/>
+        </w:rPr>
+        <w:t xml:space="preserve">Ces deux classes </w:t>
+      </w:r>
+      <w:r>
+        <w:rPr>
+          <w:sz w:val="24"/>
+          <w:szCs w:val="24"/>
+        </w:rPr>
+        <w:t>n’</w:t>
+      </w:r>
+      <w:r>
+        <w:rPr>
+          <w:sz w:val="24"/>
+          <w:szCs w:val="24"/>
+        </w:rPr>
+        <w:t>ont qu’un seul but</w:t>
+      </w:r>
+      <w:r>
+        <w:rPr>
+          <w:sz w:val="24"/>
+          <w:szCs w:val="24"/>
+        </w:rPr>
+        <w:t xml:space="preserve"> identique</w:t>
+      </w:r>
+      <w:r>
+        <w:rPr>
+          <w:sz w:val="24"/>
+          <w:szCs w:val="24"/>
+        </w:rPr>
+        <w:t xml:space="preserve"> : Traiter les informations pour </w:t>
+      </w:r>
+      <w:r>
+        <w:rPr>
+          <w:sz w:val="24"/>
+          <w:szCs w:val="24"/>
+        </w:rPr>
+        <w:t xml:space="preserve">les rendre exploitables. En effet, leur travail est de modifier le tableau de personne avec des informations utiles afin que la classe Graph </w:t>
+      </w:r>
+      <w:r>
+        <w:rPr>
+          <w:sz w:val="24"/>
+          <w:szCs w:val="24"/>
+        </w:rPr>
+        <w:t>puisse les analyser</w:t>
+      </w:r>
+      <w:r>
+        <w:rPr>
+          <w:sz w:val="24"/>
+          <w:szCs w:val="24"/>
+        </w:rPr>
+        <w:t>.</w:t>
+      </w:r>
+    </w:p>
+    <w:p>
+      <w:pPr>
+        <w:pStyle w:val="Paragraphedeliste"/>
+        <w:numPr>
+          <w:ilvl w:val="0"/>
+          <w:numId w:val="27"/>
+        </w:numPr>
+        <w:rPr>
+          <w:sz w:val="24"/>
+          <w:szCs w:val="24"/>
+        </w:rPr>
+      </w:pPr>
+      <w:r>
+        <w:rPr>
+          <w:sz w:val="24"/>
+          <w:szCs w:val="24"/>
+        </w:rPr>
+        <w:t>Calcul des composantes fortement connexes</w:t>
+      </w:r>
+      <w:r>
+        <w:rPr>
+          <w:sz w:val="24"/>
+          <w:szCs w:val="24"/>
+        </w:rPr>
+        <w:t xml:space="preserve"> (fonction initSCC)</w:t>
+      </w:r>
+    </w:p>
+    <w:p>
+      <w:pPr>
+        <w:ind w:left="1416"/>
+        <w:rPr>
+          <w:sz w:val="24"/>
+          <w:szCs w:val="24"/>
+        </w:rPr>
+      </w:pPr>
+      <w:r>
+        <w:rPr>
+          <w:sz w:val="24"/>
+          <w:szCs w:val="24"/>
+        </w:rPr>
+        <w:t xml:space="preserve">Le calcul de ces composantes ne se fait pas vraiment, grâce à </w:t>
+      </w:r>
+      <w:r>
+        <w:rPr>
+          <w:sz w:val="24"/>
+          <w:szCs w:val="24"/>
+        </w:rPr>
+        <w:t>une technique basée sur des parcours en profonde</w:t>
+      </w:r>
+      <w:r>
+        <w:rPr>
+          <w:sz w:val="24"/>
+          <w:szCs w:val="24"/>
+        </w:rPr>
+        <w:t>ur, on pose des marqueurs de temps sur chaque personne. Ces marqueurs permettront à la classe Graph d’exploiter les composantes fortement connexes.</w:t>
+      </w:r>
+    </w:p>
+    <w:p>
+      <w:pPr>
+        <w:ind w:left="1416"/>
+        <w:rPr>
+          <w:sz w:val="24"/>
+          <w:szCs w:val="24"/>
+        </w:rPr>
+      </w:pPr>
+      <w:r>
+        <w:rPr>
+          <w:sz w:val="24"/>
+          <w:szCs w:val="24"/>
+        </w:rPr>
+        <w:t>Durant le calcul de ces composantes, la structure indique aussi si un point peut être considéré comme important ou pas.</w:t>
+      </w:r>
+    </w:p>
+    <w:p>
+      <w:pPr>
+        <w:ind w:left="720" w:firstLine="696"/>
+        <w:rPr>
+          <w:sz w:val="24"/>
+          <w:szCs w:val="24"/>
+        </w:rPr>
+      </w:pPr>
+      <w:r>
+        <w:rPr>
+          <w:sz w:val="24"/>
+          <w:szCs w:val="24"/>
+        </w:rPr>
+        <w:t>Améliorations possibles :</w:t>
+      </w:r>
+      <w:r>
+        <w:rPr>
+          <w:sz w:val="24"/>
+          <w:szCs w:val="24"/>
+        </w:rPr>
+        <w:t xml:space="preserve"> - </w:t>
+      </w:r>
+    </w:p>
+    <w:p>
+      <w:pPr>
+        <w:pStyle w:val="Paragraphedeliste"/>
+        <w:numPr>
+          <w:ilvl w:val="0"/>
+          <w:numId w:val="27"/>
+        </w:numPr>
+        <w:rPr>
+          <w:sz w:val="24"/>
+          <w:szCs w:val="24"/>
+        </w:rPr>
+      </w:pPr>
+      <w:r>
+        <w:rPr>
+          <w:sz w:val="24"/>
+          <w:szCs w:val="24"/>
+        </w:rPr>
+        <w:t>Calcul des distances entre les points :</w:t>
+      </w:r>
+      <w:r>
+        <w:rPr>
+          <w:sz w:val="24"/>
+          <w:szCs w:val="24"/>
+        </w:rPr>
+        <w:t xml:space="preserve"> (fonction initDist)</w:t>
+      </w:r>
+    </w:p>
+    <w:p>
+      <w:pPr>
+        <w:ind w:left="1416"/>
+        <w:rPr>
+          <w:sz w:val="24"/>
+          <w:szCs w:val="24"/>
+        </w:rPr>
+      </w:pPr>
+      <w:r>
+        <w:rPr>
+          <w:sz w:val="24"/>
+          <w:szCs w:val="24"/>
+        </w:rPr>
+        <w:t>De la même manière que pour les</w:t>
+      </w:r>
+      <w:r>
+        <w:rPr>
+          <w:sz w:val="24"/>
+          <w:szCs w:val="24"/>
+        </w:rPr>
+        <w:t xml:space="preserve"> composantes fortement connexes, on place des marqueurs de temps sur chaque personne en utilisant l’algorithme de Dijkstra. Ces marqueurs </w:t>
+      </w:r>
+      <w:r>
+        <w:rPr>
+          <w:sz w:val="24"/>
+          <w:szCs w:val="24"/>
+        </w:rPr>
+        <w:t>permettront</w:t>
+      </w:r>
+      <w:r>
+        <w:rPr>
+          <w:sz w:val="24"/>
+          <w:szCs w:val="24"/>
+        </w:rPr>
+        <w:t xml:space="preserve"> de retrouver le chemin</w:t>
+      </w:r>
+      <w:r>
+        <w:rPr>
+          <w:sz w:val="24"/>
+          <w:szCs w:val="24"/>
+        </w:rPr>
+        <w:t xml:space="preserve"> le plus rapide</w:t>
+      </w:r>
+      <w:r>
+        <w:rPr>
+          <w:sz w:val="24"/>
+          <w:szCs w:val="24"/>
+        </w:rPr>
+        <w:t xml:space="preserve"> d’un point vers le point de départ de l’algorithme</w:t>
+      </w:r>
+      <w:r>
+        <w:rPr>
+          <w:sz w:val="24"/>
+          <w:szCs w:val="24"/>
+        </w:rPr>
+        <w:t>, ainsi que la distance</w:t>
+      </w:r>
+      <w:r>
+        <w:rPr>
+          <w:sz w:val="24"/>
+          <w:szCs w:val="24"/>
+        </w:rPr>
+        <w:t>.</w:t>
+      </w:r>
+    </w:p>
+    <w:p>
+      <w:pPr>
+        <w:ind w:left="1416"/>
+        <w:rPr>
+          <w:sz w:val="24"/>
+          <w:szCs w:val="24"/>
+        </w:rPr>
+      </w:pPr>
+      <w:r>
+        <w:rPr>
+          <w:sz w:val="24"/>
+          <w:szCs w:val="24"/>
+        </w:rPr>
+        <w:t>Améliorations possibles : Arrêter le parcours dès que les points d’arrivée qui nous intéressent sont explorés.</w:t>
+      </w:r>
+    </w:p>
+    <w:p>
+      <w:pPr>
+        <w:pStyle w:val="Titre2"/>
+        <w:ind w:left="720"/>
+        <w:jc w:val="both"/>
+      </w:pPr>
+      <w:bookmarkStart w:id="4" w:name="_Toc262307867"/>
+    </w:p>
+    <w:p>
+      <w:r>
+        <w:rPr>
+          <w:noProof/>
+          <w:lang w:eastAsia="ja-JP"/>
+        </w:rPr>
+        <w:pict>
+          <v:rect id="_x0000_s1114" style="position:absolute;margin-left:118.35pt;margin-top:13.85pt;width:209.3pt;height:154.85pt;z-index:251721728">
+            <v:textbox style="mso-next-textbox:#_x0000_s1114">
+              <w:txbxContent>
+                <w:p>
+                  <w:pPr>
+                    <w:jc w:val="center"/>
+                  </w:pPr>
+                  <w:r>
+                    <w:t>AdjMat ou AdjList</w:t>
+                  </w:r>
+                </w:p>
+              </w:txbxContent>
+            </v:textbox>
+          </v:rect>
+        </w:pict>
+      </w:r>
+    </w:p>
+    <w:p>
+      <w:r>
+        <w:rPr>
+          <w:noProof/>
+          <w:lang w:eastAsia="ja-JP"/>
+        </w:rPr>
+        <w:pict>
+          <v:oval id="_x0000_s1117" style="position:absolute;margin-left:166.9pt;margin-top:23.25pt;width:114.7pt;height:114.7pt;z-index:251724800">
+            <v:textbox style="mso-next-textbox:#_x0000_s1117">
+              <w:txbxContent>
+                <w:p>
+                  <w:pPr>
+                    <w:jc w:val="center"/>
+                  </w:pPr>
+                  <w:r>
+                    <w:t>Traitement pour les CFC ou les distances</w:t>
+                  </w:r>
+                </w:p>
+              </w:txbxContent>
+            </v:textbox>
+          </v:oval>
+        </w:pict>
+      </w:r>
+      <w:r>
+        <w:rPr>
+          <w:noProof/>
+          <w:lang w:eastAsia="ja-JP"/>
+        </w:rPr>
+        <w:pict>
+          <v:shape id="_x0000_s1116" type="#_x0000_t13" style="position:absolute;margin-left:312.65pt;margin-top:15.95pt;width:138.95pt;height:66.15pt;z-index:251723776">
+            <v:textbox style="mso-next-textbox:#_x0000_s1116">
+              <w:txbxContent>
+                <w:p>
+                  <w:pPr>
+                    <w:jc w:val="center"/>
+                  </w:pPr>
+                  <w:r>
+                    <w:t>Envoi du tableau de personne traité</w:t>
                   </w:r>
                 </w:p>
               </w:txbxContent>
@@ -790,23 +3230,15 @@
           <w:lang w:eastAsia="ja-JP"/>
         </w:rPr>
         <w:pict>
-          <v:shape id="_x0000_s1072" type="#_x0000_t202" style="position:absolute;margin-left:262.5pt;margin-top:510.25pt;width:113.7pt;height:70.05pt;z-index:251682816;mso-height-percent:200;mso-height-percent:200;mso-width-relative:margin;mso-height-relative:margin">
-            <v:textbox style="mso-fit-shape-to-text:t">
+          <v:shape id="_x0000_s1115" type="#_x0000_t13" style="position:absolute;margin-left:-1.35pt;margin-top:15.95pt;width:138.95pt;height:66.15pt;z-index:251722752">
+            <v:textbox style="mso-next-textbox:#_x0000_s1115">
               <w:txbxContent>
                 <w:p>
                   <w:pPr>
                     <w:jc w:val="center"/>
                   </w:pPr>
                   <w:r>
-                    <w:t>AdjMat</w:t>
-                  </w:r>
-                  <w:r>
-                    <w:t> :</w:t>
-                  </w:r>
-                </w:p>
-                <w:p>
-                  <w:r>
-                    <w:t>Graphe avec structure matrice</w:t>
+                    <w:t>Réception du tableau de personne brut</w:t>
                   </w:r>
                 </w:p>
               </w:txbxContent>
@@ -814,29 +3246,435 @@
           </v:shape>
         </w:pict>
       </w:r>
+    </w:p>
+    <w:p/>
+    <w:p/>
+    <w:p/>
+    <w:p/>
+    <w:p/>
+    <w:p/>
+    <w:p/>
+    <w:p>
+      <w:pPr>
+        <w:pStyle w:val="Titre2"/>
+        <w:numPr>
+          <w:ilvl w:val="0"/>
+          <w:numId w:val="26"/>
+        </w:numPr>
+        <w:jc w:val="both"/>
+        <w:rPr>
+          <w:sz w:val="32"/>
+          <w:szCs w:val="32"/>
+        </w:rPr>
+      </w:pPr>
+      <w:r>
+        <w:rPr>
+          <w:sz w:val="32"/>
+          <w:szCs w:val="32"/>
+        </w:rPr>
+        <w:t>Le générateur de fichier d’entrée</w:t>
+      </w:r>
+      <w:r>
+        <w:rPr>
+          <w:sz w:val="32"/>
+          <w:szCs w:val="32"/>
+        </w:rPr>
+        <w:t>, Generator</w:t>
+      </w:r>
+      <w:bookmarkEnd w:id="4"/>
+    </w:p>
+    <w:p/>
+    <w:p>
+      <w:pPr>
+        <w:ind w:firstLine="360"/>
+        <w:jc w:val="both"/>
+        <w:rPr>
+          <w:sz w:val="24"/>
+          <w:szCs w:val="24"/>
+        </w:rPr>
+      </w:pPr>
+      <w:r>
+        <w:rPr>
+          <w:sz w:val="24"/>
+          <w:szCs w:val="24"/>
+        </w:rPr>
+        <w:t>La classe Generator contient plusieurs fonctionnalités qui font le lien entre le monde extérieur et le programme. C’est lui qui s’occupe de :</w:t>
+      </w:r>
+    </w:p>
+    <w:p>
+      <w:pPr>
+        <w:pStyle w:val="Paragraphedeliste"/>
+        <w:numPr>
+          <w:ilvl w:val="0"/>
+          <w:numId w:val="27"/>
+        </w:numPr>
+        <w:jc w:val="both"/>
+        <w:rPr>
+          <w:sz w:val="24"/>
+          <w:szCs w:val="24"/>
+        </w:rPr>
+      </w:pPr>
+      <w:r>
+        <w:rPr>
+          <w:sz w:val="24"/>
+          <w:szCs w:val="24"/>
+        </w:rPr>
+        <w:t>Récolter les données réelles</w:t>
+      </w:r>
+      <w:r>
+        <w:rPr>
+          <w:sz w:val="24"/>
+          <w:szCs w:val="24"/>
+        </w:rPr>
+        <w:t xml:space="preserve"> (fonction generateDatabase)</w:t>
+      </w:r>
+    </w:p>
+    <w:p>
+      <w:pPr>
+        <w:ind w:left="1416"/>
+        <w:jc w:val="both"/>
+        <w:rPr>
+          <w:sz w:val="24"/>
+          <w:szCs w:val="24"/>
+        </w:rPr>
+      </w:pPr>
+      <w:r>
+        <w:rPr>
+          <w:sz w:val="24"/>
+          <w:szCs w:val="24"/>
+        </w:rPr>
+        <w:t xml:space="preserve">Cette fonctionnalité utilise le module de récupération d’amis écrit par Mr Dinu. Il permet de récolter, à partir d’un </w:t>
+      </w:r>
+      <w:r>
+        <w:rPr>
+          <w:sz w:val="24"/>
+          <w:szCs w:val="24"/>
+        </w:rPr>
+        <w:t>ID</w:t>
+      </w:r>
+      <w:r>
+        <w:rPr>
+          <w:sz w:val="24"/>
+          <w:szCs w:val="24"/>
+        </w:rPr>
+        <w:t xml:space="preserve"> Facebook quelconque, la liste de tous ses amis dans la limite d’affichage d’une page.</w:t>
+      </w:r>
+    </w:p>
+    <w:p>
+      <w:pPr>
+        <w:ind w:left="1416"/>
+        <w:jc w:val="both"/>
+        <w:rPr>
+          <w:sz w:val="24"/>
+          <w:szCs w:val="24"/>
+        </w:rPr>
+      </w:pPr>
+      <w:r>
+        <w:rPr>
+          <w:sz w:val="24"/>
+          <w:szCs w:val="24"/>
+        </w:rPr>
+        <w:t xml:space="preserve">Il les convertit ensuite </w:t>
+      </w:r>
+      <w:r>
+        <w:rPr>
+          <w:sz w:val="24"/>
+          <w:szCs w:val="24"/>
+        </w:rPr>
+        <w:t xml:space="preserve">et les ajoute </w:t>
+      </w:r>
+      <w:r>
+        <w:rPr>
+          <w:sz w:val="24"/>
+          <w:szCs w:val="24"/>
+        </w:rPr>
+        <w:t>dans un fichier « base de données » recensant tou</w:t>
+      </w:r>
+      <w:r>
+        <w:rPr>
+          <w:sz w:val="24"/>
+          <w:szCs w:val="24"/>
+        </w:rPr>
+        <w:t>tes les personnes recueillies. L’utilisateur peut choisir aussi de créer une nouvelle base de données</w:t>
+      </w:r>
+    </w:p>
+    <w:p>
+      <w:pPr>
+        <w:ind w:left="1416"/>
+        <w:jc w:val="both"/>
+        <w:rPr>
+          <w:sz w:val="24"/>
+          <w:szCs w:val="24"/>
+        </w:rPr>
+      </w:pPr>
+      <w:r>
+        <w:rPr>
+          <w:sz w:val="24"/>
+          <w:szCs w:val="24"/>
+        </w:rPr>
+        <w:t>Le format pour chaque ligne est :</w:t>
+      </w:r>
+    </w:p>
+    <w:p>
+      <w:pPr>
+        <w:ind w:left="1416"/>
+        <w:jc w:val="both"/>
+        <w:rPr>
+          <w:sz w:val="24"/>
+          <w:szCs w:val="24"/>
+        </w:rPr>
+      </w:pPr>
       <w:r>
         <w:rPr>
           <w:noProof/>
+          <w:sz w:val="24"/>
+          <w:szCs w:val="24"/>
           <w:lang w:eastAsia="ja-JP"/>
         </w:rPr>
         <w:pict>
-          <v:shape id="_x0000_s1071" type="#_x0000_t202" style="position:absolute;margin-left:57.6pt;margin-top:509.8pt;width:109.25pt;height:70.05pt;z-index:251680768;mso-height-percent:200;mso-height-percent:200;mso-width-relative:margin;mso-height-relative:margin">
-            <v:textbox style="mso-fit-shape-to-text:t">
+          <v:shape id="_x0000_s1119" type="#_x0000_t202" style="position:absolute;left:0;text-align:left;margin-left:100.55pt;margin-top:511.1pt;width:337.35pt;height:22.6pt;z-index:251726848;mso-height-percent:200;mso-position-horizontal-relative:margin;mso-position-vertical-relative:margin;mso-height-percent:200;mso-width-relative:margin;mso-height-relative:margin">
+            <v:textbox style="mso-next-textbox:#_x0000_s1119;mso-fit-shape-to-text:t">
+              <w:txbxContent>
+                <w:p>
+                  <w:pPr>
+                    <w:pStyle w:val="Sansinterligne"/>
+                    <w:rPr>
+                      <w:i/>
+                      <w:color w:val="17365D" w:themeColor="text2" w:themeShade="BF"/>
+                      <w:sz w:val="24"/>
+                      <w:szCs w:val="24"/>
+                    </w:rPr>
+                  </w:pPr>
+                  <w:r>
+                    <w:rPr>
+                      <w:i/>
+                      <w:color w:val="17365D" w:themeColor="text2" w:themeShade="BF"/>
+                      <w:sz w:val="24"/>
+                      <w:szCs w:val="24"/>
+                    </w:rPr>
+                    <w:t>Nom et prénom, ID</w:t>
+                  </w:r>
+                </w:p>
+              </w:txbxContent>
+            </v:textbox>
+            <w10:wrap type="square" anchorx="margin" anchory="margin"/>
+          </v:shape>
+        </w:pict>
+      </w:r>
+    </w:p>
+    <w:p>
+      <w:pPr>
+        <w:ind w:left="1416"/>
+        <w:jc w:val="both"/>
+        <w:rPr>
+          <w:sz w:val="24"/>
+          <w:szCs w:val="24"/>
+        </w:rPr>
+      </w:pPr>
+    </w:p>
+    <w:p>
+      <w:pPr>
+        <w:ind w:left="1416"/>
+        <w:jc w:val="both"/>
+        <w:rPr>
+          <w:sz w:val="24"/>
+          <w:szCs w:val="24"/>
+        </w:rPr>
+      </w:pPr>
+      <w:r>
+        <w:rPr>
+          <w:sz w:val="24"/>
+          <w:szCs w:val="24"/>
+        </w:rPr>
+        <w:t>Améliorations possibles : Pour chaque ID, recueillir plusieurs niveaux d’amis.</w:t>
+      </w:r>
+    </w:p>
+    <w:p>
+      <w:pPr>
+        <w:pStyle w:val="Paragraphedeliste"/>
+        <w:numPr>
+          <w:ilvl w:val="0"/>
+          <w:numId w:val="27"/>
+        </w:numPr>
+        <w:jc w:val="both"/>
+        <w:rPr>
+          <w:sz w:val="24"/>
+          <w:szCs w:val="24"/>
+        </w:rPr>
+      </w:pPr>
+      <w:r>
+        <w:rPr>
+          <w:sz w:val="24"/>
+          <w:szCs w:val="24"/>
+        </w:rPr>
+        <w:t>Créer des fichiers à exploiter par Graph</w:t>
+      </w:r>
+      <w:r>
+        <w:rPr>
+          <w:sz w:val="24"/>
+          <w:szCs w:val="24"/>
+        </w:rPr>
+        <w:t> </w:t>
+      </w:r>
+      <w:r>
+        <w:rPr>
+          <w:sz w:val="24"/>
+          <w:szCs w:val="24"/>
+        </w:rPr>
+        <w:t>(fonction generateFile)</w:t>
+      </w:r>
+    </w:p>
+    <w:p>
+      <w:pPr>
+        <w:ind w:left="1416"/>
+        <w:jc w:val="both"/>
+        <w:rPr>
+          <w:sz w:val="24"/>
+          <w:szCs w:val="24"/>
+        </w:rPr>
+      </w:pPr>
+      <w:r>
+        <w:rPr>
+          <w:sz w:val="24"/>
+          <w:szCs w:val="24"/>
+        </w:rPr>
+        <w:t>A partir d’un fichier créé par generateDatabase, on peut utiliser cette fonctionnalité pour créer un fichier qui sera analysé par Graph. L’utilisateur entre un nombre de personnes, un nombre de relations et un nombre de questions</w:t>
+      </w:r>
+      <w:r>
+        <w:rPr>
+          <w:sz w:val="24"/>
+          <w:szCs w:val="24"/>
+        </w:rPr>
+        <w:t xml:space="preserve"> et le fichier sera généré avec le format adéquat (voir </w:t>
+      </w:r>
+      <w:r>
+        <w:rPr>
+          <w:i/>
+          <w:sz w:val="24"/>
+          <w:szCs w:val="24"/>
+        </w:rPr>
+        <w:t>II.1</w:t>
+      </w:r>
+      <w:r>
+        <w:rPr>
+          <w:sz w:val="24"/>
+          <w:szCs w:val="24"/>
+        </w:rPr>
+        <w:t>)</w:t>
+      </w:r>
+    </w:p>
+    <w:p>
+      <w:pPr>
+        <w:ind w:left="1416"/>
+        <w:jc w:val="both"/>
+        <w:rPr>
+          <w:sz w:val="24"/>
+          <w:szCs w:val="24"/>
+        </w:rPr>
+      </w:pPr>
+      <w:r>
+        <w:rPr>
+          <w:sz w:val="24"/>
+          <w:szCs w:val="24"/>
+        </w:rPr>
+        <w:lastRenderedPageBreak/>
+        <w:t>Améliorations possibles : Nombre de relations et de questions générés plus précis. Moins d’aléatoire dans les relations.</w:t>
+      </w:r>
+    </w:p>
+    <w:p>
+      <w:pPr>
+        <w:jc w:val="both"/>
+        <w:rPr>
+          <w:sz w:val="24"/>
+          <w:szCs w:val="24"/>
+        </w:rPr>
+      </w:pPr>
+      <w:r>
+        <w:rPr>
+          <w:noProof/>
+          <w:sz w:val="24"/>
+          <w:szCs w:val="24"/>
+          <w:lang w:eastAsia="ja-JP"/>
+        </w:rPr>
+        <w:pict>
+          <v:rect id="_x0000_s1120" style="position:absolute;left:0;text-align:left;margin-left:130.35pt;margin-top:26.35pt;width:209.3pt;height:315.6pt;z-index:251727872">
+            <v:textbox>
               <w:txbxContent>
                 <w:p>
                   <w:pPr>
                     <w:jc w:val="center"/>
                   </w:pPr>
                   <w:r>
-                    <w:t>AdjList</w:t>
+                    <w:t>Gene</w:t>
                   </w:r>
                   <w:r>
-                    <w:t> :</w:t>
+                    <w:t>rator</w:t>
                   </w:r>
                 </w:p>
+              </w:txbxContent>
+            </v:textbox>
+          </v:rect>
+        </w:pict>
+      </w:r>
+    </w:p>
+    <w:p>
+      <w:pPr>
+        <w:jc w:val="both"/>
+        <w:rPr>
+          <w:sz w:val="24"/>
+          <w:szCs w:val="24"/>
+        </w:rPr>
+      </w:pPr>
+      <w:r>
+        <w:rPr>
+          <w:noProof/>
+          <w:sz w:val="24"/>
+          <w:szCs w:val="24"/>
+          <w:lang w:eastAsia="ja-JP"/>
+        </w:rPr>
+        <w:pict>
+          <v:oval id="_x0000_s1123" style="position:absolute;left:0;text-align:left;margin-left:178.9pt;margin-top:25.65pt;width:114.7pt;height:114.7pt;z-index:251730944">
+            <v:textbox>
+              <w:txbxContent>
                 <w:p>
+                  <w:pPr>
+                    <w:jc w:val="center"/>
+                  </w:pPr>
                   <w:r>
-                    <w:t>Graphe avec structure liste de voisins</w:t>
+                    <w:t>Recueil des informations depuis Facebook</w:t>
+                  </w:r>
+                </w:p>
+              </w:txbxContent>
+            </v:textbox>
+          </v:oval>
+        </w:pict>
+      </w:r>
+    </w:p>
+    <w:p>
+      <w:pPr>
+        <w:jc w:val="both"/>
+        <w:rPr>
+          <w:sz w:val="24"/>
+          <w:szCs w:val="24"/>
+        </w:rPr>
+      </w:pPr>
+      <w:r>
+        <w:rPr>
+          <w:noProof/>
+          <w:sz w:val="24"/>
+          <w:szCs w:val="24"/>
+          <w:lang w:eastAsia="ja-JP"/>
+        </w:rPr>
+        <w:pict>
+          <v:shape id="_x0000_s1122" type="#_x0000_t13" style="position:absolute;left:0;text-align:left;margin-left:303.65pt;margin-top:7.1pt;width:138.95pt;height:66.2pt;z-index:251729920">
+            <v:textbox>
+              <w:txbxContent>
+                <w:p>
+                  <w:pPr>
+                    <w:jc w:val="center"/>
+                  </w:pPr>
+                  <w:r>
+                    <w:t>Enregistrement dans la base de données</w:t>
                   </w:r>
                 </w:p>
               </w:txbxContent>
@@ -845,72 +3683,180 @@
         </w:pict>
       </w:r>
       <w:r>
-        <w:br w:type="page"/>
+        <w:rPr>
+          <w:noProof/>
+          <w:sz w:val="24"/>
+          <w:szCs w:val="24"/>
+          <w:lang w:eastAsia="ja-JP"/>
+        </w:rPr>
+        <w:pict>
+          <v:shape id="_x0000_s1121" type="#_x0000_t13" style="position:absolute;left:0;text-align:left;margin-left:27.95pt;margin-top:7.1pt;width:138.95pt;height:66.2pt;z-index:251728896">
+            <v:textbox>
+              <w:txbxContent>
+                <w:p>
+                  <w:pPr>
+                    <w:jc w:val="center"/>
+                  </w:pPr>
+                  <w:r>
+                    <w:t>ID facebook</w:t>
+                  </w:r>
+                </w:p>
+              </w:txbxContent>
+            </v:textbox>
+          </v:shape>
+        </w:pict>
       </w:r>
     </w:p>
     <w:p>
       <w:pPr>
-        <w:pStyle w:val="Paragraphedeliste"/>
-        <w:numPr>
-          <w:ilvl w:val="0"/>
-          <w:numId w:val="22"/>
-        </w:numPr>
-      </w:pPr>
-      <w:r>
-        <w:lastRenderedPageBreak/>
-        <w:t>Choix selon des critères précis</w:t>
-      </w:r>
-      <w:r>
-        <w:t xml:space="preserve"> par le programme</w:t>
-      </w:r>
-      <w:r>
-        <w:t>, pronostics de performances….</w:t>
-      </w:r>
+        <w:jc w:val="both"/>
+        <w:rPr>
+          <w:sz w:val="24"/>
+          <w:szCs w:val="24"/>
+        </w:rPr>
+      </w:pPr>
     </w:p>
     <w:p>
-      <w:r>
-        <w:t xml:space="preserve">TODO : </w:t>
-      </w:r>
+      <w:pPr>
+        <w:jc w:val="both"/>
+        <w:rPr>
+          <w:sz w:val="24"/>
+          <w:szCs w:val="24"/>
+        </w:rPr>
+      </w:pPr>
     </w:p>
     <w:p>
-      <w:r>
-        <w:t>Graph</w:t>
-      </w:r>
-      <w:r>
-        <w:t> :</w:t>
-      </w:r>
-      <w:r>
-        <w:br/>
-        <w:t>Vérifier que le fichier est bien au format standard</w:t>
-      </w:r>
+      <w:pPr>
+        <w:jc w:val="both"/>
+        <w:rPr>
+          <w:sz w:val="24"/>
+          <w:szCs w:val="24"/>
+        </w:rPr>
+      </w:pPr>
     </w:p>
     <w:p>
-      <w:r>
-        <w:t>Vérifier qu’il y a bien le nombre de personne/lien/question indiqué</w:t>
+      <w:pPr>
+        <w:jc w:val="both"/>
+        <w:rPr>
+          <w:sz w:val="24"/>
+          <w:szCs w:val="24"/>
+        </w:rPr>
+      </w:pPr>
+      <w:r>
+        <w:rPr>
+          <w:noProof/>
+          <w:sz w:val="24"/>
+          <w:szCs w:val="24"/>
+          <w:lang w:eastAsia="ja-JP"/>
+        </w:rPr>
+        <w:pict>
+          <v:shape id="_x0000_s1127" type="#_x0000_t13" style="position:absolute;left:0;text-align:left;margin-left:44.95pt;margin-top:25.85pt;width:138.95pt;height:66.2pt;z-index:251735040">
+            <v:textbox>
+              <w:txbxContent>
+                <w:p>
+                  <w:pPr>
+                    <w:jc w:val="center"/>
+                  </w:pPr>
+                  <w:r>
+                    <w:t>Base de données</w:t>
+                  </w:r>
+                </w:p>
+              </w:txbxContent>
+            </v:textbox>
+          </v:shape>
+        </w:pict>
       </w:r>
     </w:p>
     <w:p>
-      <w:r>
-        <w:t>Plus rapide</w:t>
-      </w:r>
-    </w:p>
-    <w:p/>
-    <w:p>
-      <w:r>
-        <w:t>Generator </w:t>
+      <w:pPr>
+        <w:jc w:val="both"/>
+        <w:rPr>
+          <w:sz w:val="24"/>
+          <w:szCs w:val="24"/>
+        </w:rPr>
+      </w:pPr>
+      <w:r>
+        <w:rPr>
+          <w:noProof/>
+          <w:sz w:val="24"/>
+          <w:szCs w:val="24"/>
+          <w:lang w:eastAsia="ja-JP"/>
+        </w:rPr>
+        <w:pict>
+          <v:oval id="_x0000_s1126" style="position:absolute;left:0;text-align:left;margin-left:188.95pt;margin-top:4.15pt;width:114.7pt;height:114.7pt;z-index:251734016">
+            <v:textbox>
+              <w:txbxContent>
+                <w:p>
+                  <w:pPr>
+                    <w:jc w:val="center"/>
+                  </w:pPr>
+                  <w:r>
+                    <w:t>Génération des personnes, des relations et des questions aléatoirement</w:t>
+                  </w:r>
+                </w:p>
+              </w:txbxContent>
+            </v:textbox>
+          </v:oval>
+        </w:pict>
       </w:r>
     </w:p>
     <w:p>
-      <w:r>
-        <w:t>Autre structure de génération</w:t>
+      <w:pPr>
+        <w:jc w:val="both"/>
+        <w:rPr>
+          <w:sz w:val="24"/>
+          <w:szCs w:val="24"/>
+        </w:rPr>
+      </w:pPr>
+      <w:r>
+        <w:rPr>
+          <w:noProof/>
+          <w:sz w:val="24"/>
+          <w:szCs w:val="24"/>
+          <w:lang w:eastAsia="ja-JP"/>
+        </w:rPr>
+        <w:pict>
+          <v:shape id="_x0000_s1124" type="#_x0000_t13" style="position:absolute;left:0;text-align:left;margin-left:27.95pt;margin-top:25.85pt;width:138.95pt;height:66.2pt;z-index:251731968">
+            <v:textbox>
+              <w:txbxContent>
+                <w:p>
+                  <w:pPr>
+                    <w:jc w:val="center"/>
+                  </w:pPr>
+                  <w:r>
+                    <w:t>Nombre de personnes, de relations et de questions</w:t>
+                  </w:r>
+                </w:p>
+              </w:txbxContent>
+            </v:textbox>
+          </v:shape>
+        </w:pict>
+      </w:r>
+      <w:r>
+        <w:rPr>
+          <w:noProof/>
+          <w:sz w:val="24"/>
+          <w:szCs w:val="24"/>
+          <w:lang w:eastAsia="ja-JP"/>
+        </w:rPr>
+        <w:pict>
+          <v:shape id="_x0000_s1125" type="#_x0000_t13" style="position:absolute;left:0;text-align:left;margin-left:319.65pt;margin-top:2.35pt;width:138.95pt;height:66.2pt;z-index:251732992">
+            <v:textbox>
+              <w:txbxContent>
+                <w:p>
+                  <w:pPr>
+                    <w:jc w:val="center"/>
+                  </w:pPr>
+                  <w:r>
+                    <w:t>Création d’un fichier d’entrée</w:t>
+                  </w:r>
+                </w:p>
+              </w:txbxContent>
+            </v:textbox>
+          </v:shape>
+        </w:pict>
       </w:r>
     </w:p>
-    <w:p>
-      <w:r>
-        <w:t>Interface de générateur</w:t>
-      </w:r>
-    </w:p>
-    <w:p/>
     <w:sectPr>
       <w:headerReference w:type="default" r:id="rId10"/>
       <w:footerReference w:type="default" r:id="rId11"/>
@@ -1073,7 +4019,7 @@
                     <w:sz w:val="24"/>
                     <w:szCs w:val="24"/>
                   </w:rPr>
-                  <w:t>2</w:t>
+                  <w:t>3</w:t>
                 </w:r>
                 <w:r>
                   <w:rPr>
@@ -1144,11 +4090,9 @@
           </w:r>
           <w:r>
             <w:rPr>
-              <w:b/>
-              <w:bCs/>
               <w:noProof/>
             </w:rPr>
-            <w:t>Erreur ! Il n'y a pas de texte répondant à ce style dans ce document.</w:t>
+            <w:t>Schéma général</w:t>
           </w:r>
           <w:r>
             <w:fldChar w:fldCharType="end"/>
@@ -1787,6 +4731,119 @@
     </w:lvl>
   </w:abstractNum>
   <w:abstractNum w:abstractNumId="4">
+    <w:nsid w:val="0DF35FCB"/>
+    <w:multiLevelType w:val="hybridMultilevel"/>
+    <w:tmpl w:val="A5BEF900"/>
+    <w:lvl w:ilvl="0" w:tplc="8B2203B6">
+      <w:start w:val="3"/>
+      <w:numFmt w:val="bullet"/>
+      <w:lvlText w:val="-"/>
+      <w:lvlJc w:val="left"/>
+      <w:pPr>
+        <w:ind w:left="720" w:hanging="360"/>
+      </w:pPr>
+      <w:rPr>
+        <w:rFonts w:ascii="Calibri" w:eastAsiaTheme="minorEastAsia" w:hAnsi="Calibri" w:cs="Calibri" w:hint="default"/>
+      </w:rPr>
+    </w:lvl>
+    <w:lvl w:ilvl="1" w:tplc="040C0003">
+      <w:start w:val="1"/>
+      <w:numFmt w:val="bullet"/>
+      <w:lvlText w:val="o"/>
+      <w:lvlJc w:val="left"/>
+      <w:pPr>
+        <w:ind w:left="1440" w:hanging="360"/>
+      </w:pPr>
+      <w:rPr>
+        <w:rFonts w:ascii="Courier New" w:hAnsi="Courier New" w:cs="Courier New" w:hint="default"/>
+      </w:rPr>
+    </w:lvl>
+    <w:lvl w:ilvl="2" w:tplc="040C0005">
+      <w:start w:val="1"/>
+      <w:numFmt w:val="bullet"/>
+      <w:lvlText w:val=""/>
+      <w:lvlJc w:val="left"/>
+      <w:pPr>
+        <w:ind w:left="2160" w:hanging="360"/>
+      </w:pPr>
+      <w:rPr>
+        <w:rFonts w:ascii="Wingdings" w:hAnsi="Wingdings" w:hint="default"/>
+      </w:rPr>
+    </w:lvl>
+    <w:lvl w:ilvl="3" w:tplc="040C0001">
+      <w:start w:val="1"/>
+      <w:numFmt w:val="bullet"/>
+      <w:lvlText w:val=""/>
+      <w:lvlJc w:val="left"/>
+      <w:pPr>
+        <w:ind w:left="2880" w:hanging="360"/>
+      </w:pPr>
+      <w:rPr>
+        <w:rFonts w:ascii="Symbol" w:hAnsi="Symbol" w:hint="default"/>
+      </w:rPr>
+    </w:lvl>
+    <w:lvl w:ilvl="4" w:tplc="040C0003" w:tentative="1">
+      <w:start w:val="1"/>
+      <w:numFmt w:val="bullet"/>
+      <w:lvlText w:val="o"/>
+      <w:lvlJc w:val="left"/>
+      <w:pPr>
+        <w:ind w:left="3600" w:hanging="360"/>
+      </w:pPr>
+      <w:rPr>
+        <w:rFonts w:ascii="Courier New" w:hAnsi="Courier New" w:cs="Courier New" w:hint="default"/>
+      </w:rPr>
+    </w:lvl>
+    <w:lvl w:ilvl="5" w:tplc="040C0005" w:tentative="1">
+      <w:start w:val="1"/>
+      <w:numFmt w:val="bullet"/>
+      <w:lvlText w:val=""/>
+      <w:lvlJc w:val="left"/>
+      <w:pPr>
+        <w:ind w:left="4320" w:hanging="360"/>
+      </w:pPr>
+      <w:rPr>
+        <w:rFonts w:ascii="Wingdings" w:hAnsi="Wingdings" w:hint="default"/>
+      </w:rPr>
+    </w:lvl>
+    <w:lvl w:ilvl="6" w:tplc="040C0001" w:tentative="1">
+      <w:start w:val="1"/>
+      <w:numFmt w:val="bullet"/>
+      <w:lvlText w:val=""/>
+      <w:lvlJc w:val="left"/>
+      <w:pPr>
+        <w:ind w:left="5040" w:hanging="360"/>
+      </w:pPr>
+      <w:rPr>
+        <w:rFonts w:ascii="Symbol" w:hAnsi="Symbol" w:hint="default"/>
+      </w:rPr>
+    </w:lvl>
+    <w:lvl w:ilvl="7" w:tplc="040C0003" w:tentative="1">
+      <w:start w:val="1"/>
+      <w:numFmt w:val="bullet"/>
+      <w:lvlText w:val="o"/>
+      <w:lvlJc w:val="left"/>
+      <w:pPr>
+        <w:ind w:left="5760" w:hanging="360"/>
+      </w:pPr>
+      <w:rPr>
+        <w:rFonts w:ascii="Courier New" w:hAnsi="Courier New" w:cs="Courier New" w:hint="default"/>
+      </w:rPr>
+    </w:lvl>
+    <w:lvl w:ilvl="8" w:tplc="040C0005" w:tentative="1">
+      <w:start w:val="1"/>
+      <w:numFmt w:val="bullet"/>
+      <w:lvlText w:val=""/>
+      <w:lvlJc w:val="left"/>
+      <w:pPr>
+        <w:ind w:left="6480" w:hanging="360"/>
+      </w:pPr>
+      <w:rPr>
+        <w:rFonts w:ascii="Wingdings" w:hAnsi="Wingdings" w:hint="default"/>
+      </w:rPr>
+    </w:lvl>
+  </w:abstractNum>
+  <w:abstractNum w:abstractNumId="5">
     <w:nsid w:val="11EE0617"/>
     <w:multiLevelType w:val="hybridMultilevel"/>
     <w:tmpl w:val="7A0808B2"/>
@@ -1875,7 +4932,7 @@
       </w:pPr>
     </w:lvl>
   </w:abstractNum>
-  <w:abstractNum w:abstractNumId="5">
+  <w:abstractNum w:abstractNumId="6">
     <w:nsid w:val="1F472A99"/>
     <w:multiLevelType w:val="hybridMultilevel"/>
     <w:tmpl w:val="D070D966"/>
@@ -1988,7 +5045,7 @@
       </w:rPr>
     </w:lvl>
   </w:abstractNum>
-  <w:abstractNum w:abstractNumId="6">
+  <w:abstractNum w:abstractNumId="7">
     <w:nsid w:val="23DC79CD"/>
     <w:multiLevelType w:val="hybridMultilevel"/>
     <w:tmpl w:val="5E36A994"/>
@@ -2079,7 +5136,7 @@
       </w:pPr>
     </w:lvl>
   </w:abstractNum>
-  <w:abstractNum w:abstractNumId="7">
+  <w:abstractNum w:abstractNumId="8">
     <w:nsid w:val="24033AEF"/>
     <w:multiLevelType w:val="hybridMultilevel"/>
     <w:tmpl w:val="CB20484E"/>
@@ -2168,7 +5225,7 @@
       </w:pPr>
     </w:lvl>
   </w:abstractNum>
-  <w:abstractNum w:abstractNumId="8">
+  <w:abstractNum w:abstractNumId="9">
     <w:nsid w:val="2EE07090"/>
     <w:multiLevelType w:val="hybridMultilevel"/>
     <w:tmpl w:val="5D783BD2"/>
@@ -2281,7 +5338,7 @@
       </w:rPr>
     </w:lvl>
   </w:abstractNum>
-  <w:abstractNum w:abstractNumId="9">
+  <w:abstractNum w:abstractNumId="10">
     <w:nsid w:val="2F5173AE"/>
     <w:multiLevelType w:val="hybridMultilevel"/>
     <w:tmpl w:val="504AAF9E"/>
@@ -2370,7 +5427,7 @@
       </w:pPr>
     </w:lvl>
   </w:abstractNum>
-  <w:abstractNum w:abstractNumId="10">
+  <w:abstractNum w:abstractNumId="11">
     <w:nsid w:val="30607D8D"/>
     <w:multiLevelType w:val="hybridMultilevel"/>
     <w:tmpl w:val="35E4D348"/>
@@ -2459,7 +5516,7 @@
       </w:pPr>
     </w:lvl>
   </w:abstractNum>
-  <w:abstractNum w:abstractNumId="11">
+  <w:abstractNum w:abstractNumId="12">
     <w:nsid w:val="31B51748"/>
     <w:multiLevelType w:val="hybridMultilevel"/>
     <w:tmpl w:val="691E43FC"/>
@@ -2572,7 +5629,7 @@
       </w:rPr>
     </w:lvl>
   </w:abstractNum>
-  <w:abstractNum w:abstractNumId="12">
+  <w:abstractNum w:abstractNumId="13">
     <w:nsid w:val="34DF0020"/>
     <w:multiLevelType w:val="hybridMultilevel"/>
     <w:tmpl w:val="3B0ED9D4"/>
@@ -2661,7 +5718,7 @@
       </w:pPr>
     </w:lvl>
   </w:abstractNum>
-  <w:abstractNum w:abstractNumId="13">
+  <w:abstractNum w:abstractNumId="14">
     <w:nsid w:val="368B2F2C"/>
     <w:multiLevelType w:val="hybridMultilevel"/>
     <w:tmpl w:val="D4042EEE"/>
@@ -2773,7 +5830,7 @@
       </w:rPr>
     </w:lvl>
   </w:abstractNum>
-  <w:abstractNum w:abstractNumId="14">
+  <w:abstractNum w:abstractNumId="15">
     <w:nsid w:val="44D850B5"/>
     <w:multiLevelType w:val="hybridMultilevel"/>
     <w:tmpl w:val="6F6AC3D4"/>
@@ -2862,7 +5919,7 @@
       </w:pPr>
     </w:lvl>
   </w:abstractNum>
-  <w:abstractNum w:abstractNumId="15">
+  <w:abstractNum w:abstractNumId="16">
     <w:nsid w:val="4523030D"/>
     <w:multiLevelType w:val="hybridMultilevel"/>
     <w:tmpl w:val="322C1228"/>
@@ -2974,7 +6031,7 @@
       </w:rPr>
     </w:lvl>
   </w:abstractNum>
-  <w:abstractNum w:abstractNumId="16">
+  <w:abstractNum w:abstractNumId="17">
     <w:nsid w:val="476E17B7"/>
     <w:multiLevelType w:val="hybridMultilevel"/>
     <w:tmpl w:val="7976FFE6"/>
@@ -3063,7 +6120,7 @@
       </w:pPr>
     </w:lvl>
   </w:abstractNum>
-  <w:abstractNum w:abstractNumId="17">
+  <w:abstractNum w:abstractNumId="18">
     <w:nsid w:val="4A7A7181"/>
     <w:multiLevelType w:val="hybridMultilevel"/>
     <w:tmpl w:val="DD2A1892"/>
@@ -3175,7 +6232,7 @@
       </w:rPr>
     </w:lvl>
   </w:abstractNum>
-  <w:abstractNum w:abstractNumId="18">
+  <w:abstractNum w:abstractNumId="19">
     <w:nsid w:val="4B7C064A"/>
     <w:multiLevelType w:val="hybridMultilevel"/>
     <w:tmpl w:val="D7F8E52A"/>
@@ -3287,7 +6344,7 @@
       </w:rPr>
     </w:lvl>
   </w:abstractNum>
-  <w:abstractNum w:abstractNumId="19">
+  <w:abstractNum w:abstractNumId="20">
     <w:nsid w:val="52775C38"/>
     <w:multiLevelType w:val="hybridMultilevel"/>
     <w:tmpl w:val="AB847540"/>
@@ -3376,7 +6433,7 @@
       </w:pPr>
     </w:lvl>
   </w:abstractNum>
-  <w:abstractNum w:abstractNumId="20">
+  <w:abstractNum w:abstractNumId="21">
     <w:nsid w:val="54602498"/>
     <w:multiLevelType w:val="hybridMultilevel"/>
     <w:tmpl w:val="09A66A3C"/>
@@ -3465,7 +6522,96 @@
       </w:pPr>
     </w:lvl>
   </w:abstractNum>
-  <w:abstractNum w:abstractNumId="21">
+  <w:abstractNum w:abstractNumId="22">
+    <w:nsid w:val="56181F6C"/>
+    <w:multiLevelType w:val="hybridMultilevel"/>
+    <w:tmpl w:val="AC8885F0"/>
+    <w:lvl w:ilvl="0" w:tplc="C15674A0">
+      <w:start w:val="1"/>
+      <w:numFmt w:val="upperRoman"/>
+      <w:lvlText w:val="%1."/>
+      <w:lvlJc w:val="left"/>
+      <w:pPr>
+        <w:ind w:left="1080" w:hanging="720"/>
+      </w:pPr>
+      <w:rPr>
+        <w:rFonts w:hint="default"/>
+      </w:rPr>
+    </w:lvl>
+    <w:lvl w:ilvl="1" w:tplc="040C0019" w:tentative="1">
+      <w:start w:val="1"/>
+      <w:numFmt w:val="lowerLetter"/>
+      <w:lvlText w:val="%2."/>
+      <w:lvlJc w:val="left"/>
+      <w:pPr>
+        <w:ind w:left="1440" w:hanging="360"/>
+      </w:pPr>
+    </w:lvl>
+    <w:lvl w:ilvl="2" w:tplc="040C001B" w:tentative="1">
+      <w:start w:val="1"/>
+      <w:numFmt w:val="lowerRoman"/>
+      <w:lvlText w:val="%3."/>
+      <w:lvlJc w:val="right"/>
+      <w:pPr>
+        <w:ind w:left="2160" w:hanging="180"/>
+      </w:pPr>
+    </w:lvl>
+    <w:lvl w:ilvl="3" w:tplc="040C000F" w:tentative="1">
+      <w:start w:val="1"/>
+      <w:numFmt w:val="decimal"/>
+      <w:lvlText w:val="%4."/>
+      <w:lvlJc w:val="left"/>
+      <w:pPr>
+        <w:ind w:left="2880" w:hanging="360"/>
+      </w:pPr>
+    </w:lvl>
+    <w:lvl w:ilvl="4" w:tplc="040C0019" w:tentative="1">
+      <w:start w:val="1"/>
+      <w:numFmt w:val="lowerLetter"/>
+      <w:lvlText w:val="%5."/>
+      <w:lvlJc w:val="left"/>
+      <w:pPr>
+        <w:ind w:left="3600" w:hanging="360"/>
+      </w:pPr>
+    </w:lvl>
+    <w:lvl w:ilvl="5" w:tplc="040C001B" w:tentative="1">
+      <w:start w:val="1"/>
+      <w:numFmt w:val="lowerRoman"/>
+      <w:lvlText w:val="%6."/>
+      <w:lvlJc w:val="right"/>
+      <w:pPr>
+        <w:ind w:left="4320" w:hanging="180"/>
+      </w:pPr>
+    </w:lvl>
+    <w:lvl w:ilvl="6" w:tplc="040C000F" w:tentative="1">
+      <w:start w:val="1"/>
+      <w:numFmt w:val="decimal"/>
+      <w:lvlText w:val="%7."/>
+      <w:lvlJc w:val="left"/>
+      <w:pPr>
+        <w:ind w:left="5040" w:hanging="360"/>
+      </w:pPr>
+    </w:lvl>
+    <w:lvl w:ilvl="7" w:tplc="040C0019" w:tentative="1">
+      <w:start w:val="1"/>
+      <w:numFmt w:val="lowerLetter"/>
+      <w:lvlText w:val="%8."/>
+      <w:lvlJc w:val="left"/>
+      <w:pPr>
+        <w:ind w:left="5760" w:hanging="360"/>
+      </w:pPr>
+    </w:lvl>
+    <w:lvl w:ilvl="8" w:tplc="040C001B" w:tentative="1">
+      <w:start w:val="1"/>
+      <w:numFmt w:val="lowerRoman"/>
+      <w:lvlText w:val="%9."/>
+      <w:lvlJc w:val="right"/>
+      <w:pPr>
+        <w:ind w:left="6480" w:hanging="180"/>
+      </w:pPr>
+    </w:lvl>
+  </w:abstractNum>
+  <w:abstractNum w:abstractNumId="23">
     <w:nsid w:val="5B7F622D"/>
     <w:multiLevelType w:val="hybridMultilevel"/>
     <w:tmpl w:val="63C0489A"/>
@@ -3578,7 +6724,7 @@
       </w:rPr>
     </w:lvl>
   </w:abstractNum>
-  <w:abstractNum w:abstractNumId="22">
+  <w:abstractNum w:abstractNumId="24">
     <w:nsid w:val="65CB7798"/>
     <w:multiLevelType w:val="hybridMultilevel"/>
     <w:tmpl w:val="9FB0BDA0"/>
@@ -3691,7 +6837,7 @@
       </w:rPr>
     </w:lvl>
   </w:abstractNum>
-  <w:abstractNum w:abstractNumId="23">
+  <w:abstractNum w:abstractNumId="25">
     <w:nsid w:val="76F8648E"/>
     <w:multiLevelType w:val="hybridMultilevel"/>
     <w:tmpl w:val="E5A6CCCE"/>
@@ -3780,8 +6926,97 @@
       </w:pPr>
     </w:lvl>
   </w:abstractNum>
+  <w:abstractNum w:abstractNumId="26">
+    <w:nsid w:val="7CDB3964"/>
+    <w:multiLevelType w:val="hybridMultilevel"/>
+    <w:tmpl w:val="0930D00E"/>
+    <w:lvl w:ilvl="0" w:tplc="040C000F">
+      <w:start w:val="1"/>
+      <w:numFmt w:val="decimal"/>
+      <w:lvlText w:val="%1."/>
+      <w:lvlJc w:val="left"/>
+      <w:pPr>
+        <w:ind w:left="720" w:hanging="360"/>
+      </w:pPr>
+      <w:rPr>
+        <w:rFonts w:hint="default"/>
+      </w:rPr>
+    </w:lvl>
+    <w:lvl w:ilvl="1" w:tplc="040C0019" w:tentative="1">
+      <w:start w:val="1"/>
+      <w:numFmt w:val="lowerLetter"/>
+      <w:lvlText w:val="%2."/>
+      <w:lvlJc w:val="left"/>
+      <w:pPr>
+        <w:ind w:left="1440" w:hanging="360"/>
+      </w:pPr>
+    </w:lvl>
+    <w:lvl w:ilvl="2" w:tplc="040C001B" w:tentative="1">
+      <w:start w:val="1"/>
+      <w:numFmt w:val="lowerRoman"/>
+      <w:lvlText w:val="%3."/>
+      <w:lvlJc w:val="right"/>
+      <w:pPr>
+        <w:ind w:left="2160" w:hanging="180"/>
+      </w:pPr>
+    </w:lvl>
+    <w:lvl w:ilvl="3" w:tplc="040C000F" w:tentative="1">
+      <w:start w:val="1"/>
+      <w:numFmt w:val="decimal"/>
+      <w:lvlText w:val="%4."/>
+      <w:lvlJc w:val="left"/>
+      <w:pPr>
+        <w:ind w:left="2880" w:hanging="360"/>
+      </w:pPr>
+    </w:lvl>
+    <w:lvl w:ilvl="4" w:tplc="040C0019" w:tentative="1">
+      <w:start w:val="1"/>
+      <w:numFmt w:val="lowerLetter"/>
+      <w:lvlText w:val="%5."/>
+      <w:lvlJc w:val="left"/>
+      <w:pPr>
+        <w:ind w:left="3600" w:hanging="360"/>
+      </w:pPr>
+    </w:lvl>
+    <w:lvl w:ilvl="5" w:tplc="040C001B" w:tentative="1">
+      <w:start w:val="1"/>
+      <w:numFmt w:val="lowerRoman"/>
+      <w:lvlText w:val="%6."/>
+      <w:lvlJc w:val="right"/>
+      <w:pPr>
+        <w:ind w:left="4320" w:hanging="180"/>
+      </w:pPr>
+    </w:lvl>
+    <w:lvl w:ilvl="6" w:tplc="040C000F" w:tentative="1">
+      <w:start w:val="1"/>
+      <w:numFmt w:val="decimal"/>
+      <w:lvlText w:val="%7."/>
+      <w:lvlJc w:val="left"/>
+      <w:pPr>
+        <w:ind w:left="5040" w:hanging="360"/>
+      </w:pPr>
+    </w:lvl>
+    <w:lvl w:ilvl="7" w:tplc="040C0019" w:tentative="1">
+      <w:start w:val="1"/>
+      <w:numFmt w:val="lowerLetter"/>
+      <w:lvlText w:val="%8."/>
+      <w:lvlJc w:val="left"/>
+      <w:pPr>
+        <w:ind w:left="5760" w:hanging="360"/>
+      </w:pPr>
+    </w:lvl>
+    <w:lvl w:ilvl="8" w:tplc="040C001B" w:tentative="1">
+      <w:start w:val="1"/>
+      <w:numFmt w:val="lowerRoman"/>
+      <w:lvlText w:val="%9."/>
+      <w:lvlJc w:val="right"/>
+      <w:pPr>
+        <w:ind w:left="6480" w:hanging="180"/>
+      </w:pPr>
+    </w:lvl>
+  </w:abstractNum>
   <w:num w:numId="1">
-    <w:abstractNumId w:val="9"/>
+    <w:abstractNumId w:val="10"/>
   </w:num>
   <w:num w:numId="2">
     <w:abstractNumId w:val="2"/>
@@ -3790,67 +7025,76 @@
     <w:abstractNumId w:val="0"/>
   </w:num>
   <w:num w:numId="4">
+    <w:abstractNumId w:val="12"/>
+  </w:num>
+  <w:num w:numId="5">
+    <w:abstractNumId w:val="6"/>
+  </w:num>
+  <w:num w:numId="6">
+    <w:abstractNumId w:val="19"/>
+  </w:num>
+  <w:num w:numId="7">
+    <w:abstractNumId w:val="23"/>
+  </w:num>
+  <w:num w:numId="8">
+    <w:abstractNumId w:val="7"/>
+  </w:num>
+  <w:num w:numId="9">
+    <w:abstractNumId w:val="9"/>
+  </w:num>
+  <w:num w:numId="10">
+    <w:abstractNumId w:val="15"/>
+  </w:num>
+  <w:num w:numId="11">
+    <w:abstractNumId w:val="8"/>
+  </w:num>
+  <w:num w:numId="12">
     <w:abstractNumId w:val="11"/>
   </w:num>
-  <w:num w:numId="5">
-    <w:abstractNumId w:val="5"/>
-  </w:num>
-  <w:num w:numId="6">
-    <w:abstractNumId w:val="18"/>
-  </w:num>
-  <w:num w:numId="7">
+  <w:num w:numId="13">
     <w:abstractNumId w:val="21"/>
-  </w:num>
-  <w:num w:numId="8">
-    <w:abstractNumId w:val="6"/>
-  </w:num>
-  <w:num w:numId="9">
-    <w:abstractNumId w:val="8"/>
-  </w:num>
-  <w:num w:numId="10">
-    <w:abstractNumId w:val="14"/>
-  </w:num>
-  <w:num w:numId="11">
-    <w:abstractNumId w:val="7"/>
-  </w:num>
-  <w:num w:numId="12">
-    <w:abstractNumId w:val="10"/>
-  </w:num>
-  <w:num w:numId="13">
-    <w:abstractNumId w:val="20"/>
   </w:num>
   <w:num w:numId="14">
     <w:abstractNumId w:val="3"/>
   </w:num>
   <w:num w:numId="15">
-    <w:abstractNumId w:val="12"/>
+    <w:abstractNumId w:val="13"/>
   </w:num>
   <w:num w:numId="16">
+    <w:abstractNumId w:val="17"/>
+  </w:num>
+  <w:num w:numId="17">
+    <w:abstractNumId w:val="20"/>
+  </w:num>
+  <w:num w:numId="18">
+    <w:abstractNumId w:val="25"/>
+  </w:num>
+  <w:num w:numId="19">
+    <w:abstractNumId w:val="14"/>
+  </w:num>
+  <w:num w:numId="20">
+    <w:abstractNumId w:val="18"/>
+  </w:num>
+  <w:num w:numId="21">
     <w:abstractNumId w:val="16"/>
   </w:num>
-  <w:num w:numId="17">
-    <w:abstractNumId w:val="19"/>
-  </w:num>
-  <w:num w:numId="18">
-    <w:abstractNumId w:val="23"/>
-  </w:num>
-  <w:num w:numId="19">
-    <w:abstractNumId w:val="13"/>
-  </w:num>
-  <w:num w:numId="20">
-    <w:abstractNumId w:val="17"/>
-  </w:num>
-  <w:num w:numId="21">
-    <w:abstractNumId w:val="15"/>
-  </w:num>
   <w:num w:numId="22">
-    <w:abstractNumId w:val="4"/>
+    <w:abstractNumId w:val="5"/>
   </w:num>
   <w:num w:numId="23">
-    <w:abstractNumId w:val="22"/>
+    <w:abstractNumId w:val="24"/>
   </w:num>
   <w:num w:numId="24">
     <w:abstractNumId w:val="1"/>
+  </w:num>
+  <w:num w:numId="25">
+    <w:abstractNumId w:val="22"/>
+  </w:num>
+  <w:num w:numId="26">
+    <w:abstractNumId w:val="26"/>
+  </w:num>
+  <w:num w:numId="27">
+    <w:abstractNumId w:val="4"/>
   </w:num>
 </w:numbering>
 </file>
@@ -5158,6 +8402,14 @@
     <w:pitch w:val="variable"/>
     <w:sig w:usb0="E10002FF" w:usb1="4000ACFF" w:usb2="00000009" w:usb3="00000000" w:csb0="0000019F" w:csb1="00000000"/>
   </w:font>
+  <w:font w:name="MS Mincho">
+    <w:altName w:val="ＭＳ 明朝"/>
+    <w:panose1 w:val="02020609040205080304"/>
+    <w:charset w:val="80"/>
+    <w:family w:val="modern"/>
+    <w:pitch w:val="fixed"/>
+    <w:sig w:usb0="E00002FF" w:usb1="6AC7FDFB" w:usb2="00000012" w:usb3="00000000" w:csb0="0002009F" w:csb1="00000000"/>
+  </w:font>
   <w:font w:name="Courier New">
     <w:panose1 w:val="02070309020205020404"/>
     <w:charset w:val="00"/>
@@ -5186,13 +8438,20 @@
     <w:pitch w:val="variable"/>
     <w:sig w:usb0="A00002EF" w:usb1="4000004B" w:usb2="00000000" w:usb3="00000000" w:csb0="0000019F" w:csb1="00000000"/>
   </w:font>
+  <w:font w:name="MS Gothic">
+    <w:altName w:val="ＭＳ ゴシック"/>
+    <w:panose1 w:val="020B0609070205080204"/>
+    <w:charset w:val="80"/>
+    <w:family w:val="modern"/>
+    <w:pitch w:val="fixed"/>
+    <w:sig w:usb0="E00002FF" w:usb1="6AC7FDFB" w:usb2="00000012" w:usb3="00000000" w:csb0="0002009F" w:csb1="00000000"/>
+  </w:font>
   <w:font w:name="Tahoma">
     <w:panose1 w:val="020B0604030504040204"/>
     <w:charset w:val="00"/>
     <w:family w:val="swiss"/>
-    <w:notTrueType/>
     <w:pitch w:val="variable"/>
-    <w:sig w:usb0="00000003" w:usb1="00000000" w:usb2="00000000" w:usb3="00000000" w:csb0="00000001" w:csb1="00000000"/>
+    <w:sig w:usb0="E1002EFF" w:usb1="C000605B" w:usb2="00000029" w:usb3="00000000" w:csb0="000101FF" w:csb1="00000000"/>
   </w:font>
   <w:font w:name="Century Schoolbook">
     <w:panose1 w:val="02040604050505020304"/>
@@ -5215,6 +8474,7 @@
   </w:compat>
   <w:rsids>
     <w:rsidRoot w:val="00687546"/>
+    <w:rsid w:val="006460EB"/>
     <w:rsid w:val="00687546"/>
     <w:rsid w:val="00AC7B2B"/>
   </w:rsids>
@@ -5231,7 +8491,7 @@
     <m:intLim m:val="subSup"/>
     <m:naryLim m:val="undOvr"/>
   </m:mathPr>
-  <w:themeFontLang w:val="fr-FR"/>
+  <w:themeFontLang w:val="fr-FR" w:eastAsia="ja-JP"/>
   <w:clrSchemeMapping w:bg1="light1" w:t1="dark1" w:bg2="light2" w:t2="dark2" w:accent1="accent1" w:accent2="accent2" w:accent3="accent3" w:accent4="accent4" w:accent5="accent5" w:accent6="accent6" w:hyperlink="hyperlink" w:followedHyperlink="followedHyperlink"/>
   <w:decimalSymbol w:val=","/>
   <w:listSeparator w:val=";"/>
@@ -5397,6 +8657,7 @@
   <w:style w:type="paragraph" w:default="1" w:styleId="Normal">
     <w:name w:val="Normal"/>
     <w:qFormat/>
+    <w:rsid w:val="006460EB"/>
   </w:style>
   <w:style w:type="character" w:default="1" w:styleId="Policepardfaut">
     <w:name w:val="Default Paragraph Font"/>
@@ -5433,6 +8694,20 @@
   <w:style w:type="paragraph" w:customStyle="1" w:styleId="D54A10702BC84F1A85AB9F4C4374434A">
     <w:name w:val="D54A10702BC84F1A85AB9F4C4374434A"/>
     <w:rsid w:val="00687546"/>
+  </w:style>
+  <w:style w:type="paragraph" w:customStyle="1" w:styleId="633855CDEC8C4F12A3363007917344F8">
+    <w:name w:val="633855CDEC8C4F12A3363007917344F8"/>
+    <w:rsid w:val="006460EB"/>
+    <w:rPr>
+      <w:lang w:eastAsia="ja-JP"/>
+    </w:rPr>
+  </w:style>
+  <w:style w:type="paragraph" w:customStyle="1" w:styleId="1CA886E67FAB45C689C6B5CA38BD833A">
+    <w:name w:val="1CA886E67FAB45C689C6B5CA38BD833A"/>
+    <w:rsid w:val="006460EB"/>
+    <w:rPr>
+      <w:lang w:eastAsia="ja-JP"/>
+    </w:rPr>
   </w:style>
 </w:styles>
 </file>
@@ -5750,7 +9025,7 @@
 </file>
 
 <file path=customXml/itemProps2.xml><?xml version="1.0" encoding="utf-8"?>
-<ds:datastoreItem xmlns:ds="http://schemas.openxmlformats.org/officeDocument/2006/customXml" ds:itemID="{B51F2F8C-D70B-45E6-B4E0-1EDF5D31A83D}">
+<ds:datastoreItem xmlns:ds="http://schemas.openxmlformats.org/officeDocument/2006/customXml" ds:itemID="{12FBC078-4D35-4B44-B917-EA1FD3A79978}">
   <ds:schemaRefs>
     <ds:schemaRef ds:uri="http://schemas.openxmlformats.org/officeDocument/2006/bibliography"/>
   </ds:schemaRefs>

</xml_diff>